<commit_message>
add new content about 'evb word.doc' 08/24 8:24
</commit_message>
<xml_diff>
--- a/evb总结/evb单词总结.docx
+++ b/evb总结/evb单词总结.docx
@@ -7,82 +7,257 @@
         <w:pStyle w:val="3"/>
         <w:rPr>
           <w:rFonts w:hint="eastAsia"/>
+          <w:sz w:val="18"/>
+          <w:szCs w:val="18"/>
         </w:rPr>
       </w:pPr>
       <w:r>
         <w:rPr>
           <w:rFonts w:hint="eastAsia"/>
-        </w:rPr>
-        <w:t>Carrier Mode（载波模式）</w:t>
-      </w:r>
+          <w:b w:val="0"/>
+          <w:bCs w:val="0"/>
+          <w:sz w:val="18"/>
+          <w:szCs w:val="18"/>
+        </w:rPr>
+        <w:t>数字模拟转换器</w:t>
+      </w:r>
+      <w:r>
+        <w:rPr>
+          <w:rFonts w:hint="eastAsia"/>
+          <w:sz w:val="18"/>
+          <w:szCs w:val="18"/>
+        </w:rPr>
+        <w:t>（</w:t>
+      </w:r>
+      <w:hyperlink r:id="rId9" w:tooltip="英语" w:history="1">
+        <w:r>
+          <w:rPr>
+            <w:rStyle w:val="a3"/>
+            <w:rFonts w:hint="eastAsia"/>
+            <w:sz w:val="18"/>
+            <w:szCs w:val="18"/>
+          </w:rPr>
+          <w:t>英语</w:t>
+        </w:r>
+      </w:hyperlink>
+      <w:r>
+        <w:rPr>
+          <w:rFonts w:hint="eastAsia"/>
+          <w:sz w:val="18"/>
+          <w:szCs w:val="18"/>
+        </w:rPr>
+        <w:t>：</w:t>
+      </w:r>
+      <w:r>
+        <w:rPr>
+          <w:rFonts w:hint="eastAsia"/>
+          <w:b w:val="0"/>
+          <w:bCs w:val="0"/>
+          <w:sz w:val="18"/>
+          <w:szCs w:val="18"/>
+          <w:lang w:val="en"/>
+        </w:rPr>
+        <w:t>Digital to analog converter</w:t>
+      </w:r>
+      <w:r>
+        <w:rPr>
+          <w:rFonts w:hint="eastAsia"/>
+          <w:sz w:val="18"/>
+          <w:szCs w:val="18"/>
+        </w:rPr>
+        <w:t>，英文缩写：</w:t>
+      </w:r>
+      <w:r>
+        <w:rPr>
+          <w:rFonts w:hint="eastAsia"/>
+          <w:b w:val="0"/>
+          <w:bCs w:val="0"/>
+          <w:sz w:val="18"/>
+          <w:szCs w:val="18"/>
+          <w:lang w:val="en"/>
+        </w:rPr>
+        <w:t>DAC</w:t>
+      </w:r>
+      <w:r>
+        <w:rPr>
+          <w:rFonts w:hint="eastAsia"/>
+          <w:sz w:val="18"/>
+          <w:szCs w:val="18"/>
+        </w:rPr>
+        <w:t>）</w:t>
+      </w:r>
+      <w:hyperlink r:id="rId10" w:tooltip="数模转换器" w:history="1">
+        <w:r>
+          <w:rPr>
+            <w:rStyle w:val="a3"/>
+            <w:rFonts w:hint="eastAsia"/>
+            <w:sz w:val="18"/>
+            <w:szCs w:val="18"/>
+          </w:rPr>
+          <w:t>数模转换器</w:t>
+        </w:r>
+      </w:hyperlink>
     </w:p>
     <w:p>
       <w:pPr>
         <w:pStyle w:val="3"/>
         <w:rPr>
           <w:rFonts w:hint="eastAsia"/>
+          <w:b w:val="0"/>
+          <w:bCs w:val="0"/>
+          <w:sz w:val="18"/>
+          <w:szCs w:val="18"/>
         </w:rPr>
       </w:pPr>
       <w:r>
         <w:rPr>
           <w:rFonts w:hint="eastAsia"/>
-        </w:rPr>
-        <w:t>PN Mode（帧头模式）</w:t>
-      </w:r>
-    </w:p>
-    <w:p>
-      <w:pPr>
-        <w:pStyle w:val="3"/>
+          <w:b w:val="0"/>
+          <w:bCs w:val="0"/>
+          <w:sz w:val="18"/>
+          <w:szCs w:val="18"/>
+        </w:rPr>
+        <w:t>模拟数字转换器（</w:t>
+      </w:r>
+      <w:hyperlink r:id="rId11" w:tooltip="英语" w:history="1">
+        <w:r>
+          <w:rPr>
+            <w:rFonts w:hint="eastAsia"/>
+            <w:b w:val="0"/>
+            <w:bCs w:val="0"/>
+            <w:sz w:val="18"/>
+            <w:szCs w:val="18"/>
+          </w:rPr>
+          <w:t>英语</w:t>
+        </w:r>
+      </w:hyperlink>
+      <w:r>
         <w:rPr>
           <w:rFonts w:hint="eastAsia"/>
-        </w:rPr>
-      </w:pPr>
-      <w:r>
-        <w:rPr>
-          <w:rFonts w:hint="eastAsia"/>
-        </w:rPr>
-        <w:t>QAM Mode（映射模式）</w:t>
-      </w:r>
-    </w:p>
-    <w:p>
-      <w:pPr>
-        <w:pStyle w:val="3"/>
-        <w:rPr>
-          <w:rFonts w:hint="eastAsia"/>
-        </w:rPr>
-      </w:pPr>
-      <w:r>
-        <w:rPr>
-          <w:rFonts w:hint="eastAsia"/>
-        </w:rPr>
-        <w:t>LDPC Rate（LDPC码率）</w:t>
-      </w:r>
-    </w:p>
-    <w:p>
-      <w:pPr>
-        <w:pStyle w:val="3"/>
-        <w:rPr>
-          <w:rStyle w:val="2Char"/>
-          <w:rFonts w:ascii="宋体" w:eastAsia="宋体" w:hAnsi="宋体" w:cs="宋体" w:hint="eastAsia"/>
-          <w:b/>
-          <w:bCs/>
-          <w:sz w:val="21"/>
-          <w:szCs w:val="21"/>
-          <w:u w:val="single"/>
-        </w:rPr>
-      </w:pPr>
-      <w:r>
-        <w:rPr>
-          <w:rFonts w:hint="eastAsia"/>
-        </w:rPr>
-        <w:t>Interleaver Mode（交织模式）</w:t>
+          <w:b w:val="0"/>
+          <w:bCs w:val="0"/>
+          <w:sz w:val="18"/>
+          <w:szCs w:val="18"/>
+        </w:rPr>
+        <w:t>：Analog-to-digital converter, ADC, A/D or</w:t>
       </w:r>
       <w:bookmarkStart w:id="0" w:name="_GoBack"/>
       <w:bookmarkEnd w:id="0"/>
+      <w:r>
+        <w:rPr>
+          <w:rFonts w:hint="eastAsia"/>
+          <w:b w:val="0"/>
+          <w:bCs w:val="0"/>
+          <w:sz w:val="18"/>
+          <w:szCs w:val="18"/>
+        </w:rPr>
+        <w:t xml:space="preserve"> A to D）</w:t>
+      </w:r>
+      <w:hyperlink r:id="rId12" w:tooltip="模数转换器" w:history="1">
+        <w:r>
+          <w:rPr>
+            <w:rFonts w:hint="eastAsia"/>
+            <w:b w:val="0"/>
+            <w:bCs w:val="0"/>
+            <w:sz w:val="18"/>
+            <w:szCs w:val="18"/>
+          </w:rPr>
+          <w:t>模数转换器</w:t>
+        </w:r>
+      </w:hyperlink>
     </w:p>
     <w:p>
       <w:pPr>
         <w:pStyle w:val="3"/>
+      </w:pPr>
+      <w:r>
+        <w:rPr>
+          <w:rFonts w:hint="eastAsia"/>
+        </w:rPr>
+        <w:t>Carrier Mode（载波模式）</w:t>
+      </w:r>
+    </w:p>
+    <w:p>
+      <w:pPr>
+        <w:pStyle w:val="3"/>
+      </w:pPr>
+      <w:r>
+        <w:rPr>
+          <w:rFonts w:hint="eastAsia"/>
+        </w:rPr>
+        <w:t>PN Mode（帧头模式）</w:t>
+      </w:r>
+    </w:p>
+    <w:p>
+      <w:pPr>
+        <w:pStyle w:val="3"/>
+      </w:pPr>
+      <w:r>
+        <w:rPr>
+          <w:rFonts w:hint="eastAsia"/>
+        </w:rPr>
+        <w:t>QAM Mode（映射模式）</w:t>
+      </w:r>
+    </w:p>
+    <w:p>
+      <w:pPr>
+        <w:pStyle w:val="3"/>
+      </w:pPr>
+      <w:r>
+        <w:rPr>
+          <w:rFonts w:hint="eastAsia"/>
+        </w:rPr>
+        <w:t>LDPC Rate（LDPC码率）</w:t>
+      </w:r>
+    </w:p>
+    <w:p>
+      <w:pPr>
+        <w:pStyle w:val="3"/>
+        <w:rPr>
+          <w:rStyle w:val="2Char"/>
+          <w:rFonts w:ascii="宋体" w:eastAsia="宋体" w:hAnsi="宋体" w:cs="宋体"/>
+          <w:b/>
+          <w:bCs/>
+          <w:sz w:val="21"/>
+          <w:szCs w:val="21"/>
+          <w:u w:val="single"/>
+        </w:rPr>
+      </w:pPr>
+      <w:r>
+        <w:rPr>
+          <w:rFonts w:hint="eastAsia"/>
+        </w:rPr>
+        <w:t>Interleaver Mode（交织模式）</w:t>
+      </w:r>
+    </w:p>
+    <w:p>
+      <w:pPr>
+        <w:pStyle w:val="3"/>
+        <w:rPr>
+          <w:rStyle w:val="2Char"/>
+          <w:rFonts w:ascii="宋体" w:eastAsia="宋体" w:hAnsi="宋体" w:cs="宋体"/>
+          <w:b/>
+          <w:bCs/>
+          <w:sz w:val="21"/>
+          <w:szCs w:val="21"/>
+          <w:u w:val="single"/>
+        </w:rPr>
+      </w:pPr>
+    </w:p>
+    <w:p>
+      <w:pPr>
+        <w:pStyle w:val="3"/>
+        <w:rPr>
+          <w:rStyle w:val="2Char"/>
+          <w:rFonts w:ascii="宋体" w:eastAsia="宋体" w:hAnsi="宋体" w:cs="宋体"/>
+          <w:b/>
+          <w:bCs/>
+          <w:sz w:val="21"/>
+          <w:szCs w:val="21"/>
+          <w:u w:val="single"/>
+        </w:rPr>
+      </w:pPr>
+      <w:r>
         <w:rPr>
           <w:rStyle w:val="2Char"/>
           <w:rFonts w:ascii="宋体" w:eastAsia="宋体" w:hAnsi="宋体" w:cs="宋体" w:hint="eastAsia"/>
@@ -92,8 +267,89 @@
           <w:szCs w:val="21"/>
           <w:u w:val="single"/>
         </w:rPr>
-      </w:pPr>
-    </w:p>
+        <w:t xml:space="preserve">dvb： </w:t>
+      </w:r>
+    </w:p>
+    <w:p>
+      <w:pPr>
+        <w:rPr>
+          <w:szCs w:val="21"/>
+        </w:rPr>
+      </w:pPr>
+      <w:r>
+        <w:rPr>
+          <w:szCs w:val="21"/>
+        </w:rPr>
+        <w:t xml:space="preserve">DVB, </w:t>
+      </w:r>
+      <w:r>
+        <w:rPr>
+          <w:szCs w:val="21"/>
+        </w:rPr>
+        <w:t>数字视频广播</w:t>
+      </w:r>
+      <w:r>
+        <w:rPr>
+          <w:szCs w:val="21"/>
+        </w:rPr>
+        <w:t>Digital Video Broadcasting</w:t>
+      </w:r>
+      <w:r>
+        <w:rPr>
+          <w:szCs w:val="21"/>
+        </w:rPr>
+        <w:t>的缩写</w:t>
+      </w:r>
+      <w:r>
+        <w:rPr>
+          <w:szCs w:val="21"/>
+        </w:rPr>
+        <w:t xml:space="preserve">, </w:t>
+      </w:r>
+      <w:r>
+        <w:rPr>
+          <w:szCs w:val="21"/>
+        </w:rPr>
+        <w:t>是由</w:t>
+      </w:r>
+      <w:r>
+        <w:rPr>
+          <w:szCs w:val="21"/>
+        </w:rPr>
+        <w:t>DVB</w:t>
+      </w:r>
+      <w:r>
+        <w:rPr>
+          <w:szCs w:val="21"/>
+        </w:rPr>
+        <w:t>项目维护的一系列国际承认的数字电视公开标准。</w:t>
+      </w:r>
+      <w:r>
+        <w:rPr>
+          <w:szCs w:val="21"/>
+        </w:rPr>
+        <w:t>DVB</w:t>
+      </w:r>
+      <w:r>
+        <w:rPr>
+          <w:szCs w:val="21"/>
+        </w:rPr>
+        <w:t>项目是一个由</w:t>
+      </w:r>
+      <w:r>
+        <w:rPr>
+          <w:szCs w:val="21"/>
+        </w:rPr>
+        <w:t>300</w:t>
+      </w:r>
+      <w:r>
+        <w:rPr>
+          <w:szCs w:val="21"/>
+        </w:rPr>
+        <w:t>多个成员组成的工业组织</w:t>
+      </w:r>
+    </w:p>
+    <w:p/>
     <w:p>
       <w:pPr>
         <w:pStyle w:val="3"/>
@@ -101,12 +357,200 @@
           <w:rStyle w:val="2Char"/>
           <w:rFonts w:ascii="宋体" w:eastAsia="宋体" w:hAnsi="宋体" w:cs="宋体"/>
           <w:b/>
-          <w:bCs/>
-          <w:sz w:val="21"/>
-          <w:szCs w:val="21"/>
-          <w:u w:val="single"/>
-        </w:rPr>
-      </w:pPr>
+          <w:sz w:val="21"/>
+          <w:szCs w:val="21"/>
+          <w:u w:val="single"/>
+        </w:rPr>
+      </w:pPr>
+      <w:r>
+        <w:rPr>
+          <w:rStyle w:val="2Char"/>
+          <w:rFonts w:ascii="宋体" w:eastAsia="宋体" w:hAnsi="宋体" w:cs="宋体"/>
+          <w:b/>
+          <w:sz w:val="21"/>
+          <w:szCs w:val="21"/>
+          <w:u w:val="single"/>
+        </w:rPr>
+        <w:t>DVB-C</w:t>
+      </w:r>
+    </w:p>
+    <w:p>
+      <w:pPr>
+        <w:rPr>
+          <w:rFonts w:cs="Arial"/>
+          <w:color w:val="000000"/>
+          <w:kern w:val="0"/>
+        </w:rPr>
+      </w:pPr>
+      <w:r>
+        <w:rPr>
+          <w:rFonts w:cs="Arial"/>
+          <w:color w:val="000000"/>
+          <w:kern w:val="0"/>
+        </w:rPr>
+        <w:t>DVB-C(Digital Video Broadcasting-Cable)</w:t>
+      </w:r>
+      <w:r>
+        <w:rPr>
+          <w:rFonts w:cs="Arial"/>
+          <w:color w:val="000000"/>
+          <w:kern w:val="0"/>
+        </w:rPr>
+        <w:t>即有线数字电视广播，利用低频载波，使用</w:t>
+      </w:r>
+      <w:r>
+        <w:rPr>
+          <w:rFonts w:cs="Arial"/>
+          <w:color w:val="000000"/>
+          <w:kern w:val="0"/>
+        </w:rPr>
+        <w:t>QAM-64</w:t>
+      </w:r>
+      <w:r>
+        <w:rPr>
+          <w:rFonts w:cs="Arial"/>
+          <w:color w:val="000000"/>
+          <w:kern w:val="0"/>
+        </w:rPr>
+        <w:t>调制方式</w:t>
+      </w:r>
+    </w:p>
+    <w:p>
+      <w:pPr>
+        <w:rPr>
+          <w:spacing w:val="8"/>
+        </w:rPr>
+      </w:pPr>
+    </w:p>
+    <w:p>
+      <w:pPr>
+        <w:pStyle w:val="3"/>
+        <w:rPr>
+          <w:rStyle w:val="2Char"/>
+          <w:rFonts w:ascii="宋体" w:eastAsia="宋体" w:hAnsi="宋体" w:cs="宋体"/>
+          <w:b/>
+          <w:sz w:val="21"/>
+          <w:szCs w:val="21"/>
+          <w:u w:val="single"/>
+        </w:rPr>
+      </w:pPr>
+      <w:r>
+        <w:rPr>
+          <w:rStyle w:val="2Char"/>
+          <w:rFonts w:ascii="宋体" w:eastAsia="宋体" w:hAnsi="宋体" w:cs="宋体"/>
+          <w:b/>
+          <w:sz w:val="21"/>
+          <w:szCs w:val="21"/>
+          <w:u w:val="single"/>
+        </w:rPr>
+        <w:t>DTMB</w:t>
+      </w:r>
+    </w:p>
+    <w:p>
+      <w:pPr>
+        <w:rPr>
+          <w:rFonts w:cs="Arial"/>
+          <w:color w:val="000000"/>
+          <w:kern w:val="0"/>
+        </w:rPr>
+      </w:pPr>
+      <w:r>
+        <w:rPr>
+          <w:rFonts w:cs="Arial"/>
+          <w:color w:val="000000"/>
+          <w:kern w:val="0"/>
+        </w:rPr>
+        <w:t>全称</w:t>
+      </w:r>
+      <w:r>
+        <w:rPr>
+          <w:rFonts w:cs="Arial"/>
+          <w:color w:val="000000"/>
+          <w:kern w:val="0"/>
+        </w:rPr>
+        <w:t>Digital Television Terrestrial Multimedia Broadcasting</w:t>
+      </w:r>
+      <w:r>
+        <w:rPr>
+          <w:rFonts w:cs="Arial" w:hint="eastAsia"/>
+          <w:color w:val="000000"/>
+          <w:kern w:val="0"/>
+        </w:rPr>
+        <w:t>.</w:t>
+      </w:r>
+      <w:r>
+        <w:rPr>
+          <w:rFonts w:cs="Arial"/>
+          <w:color w:val="000000"/>
+          <w:kern w:val="0"/>
+        </w:rPr>
+        <w:t xml:space="preserve"> </w:t>
+      </w:r>
+      <w:r>
+        <w:rPr>
+          <w:rFonts w:cs="Arial"/>
+          <w:color w:val="000000"/>
+          <w:kern w:val="0"/>
+        </w:rPr>
+        <w:t>地面国家数字电视广播标准</w:t>
+      </w:r>
+      <w:r>
+        <w:rPr>
+          <w:rFonts w:cs="Arial"/>
+          <w:color w:val="000000"/>
+          <w:kern w:val="0"/>
+        </w:rPr>
+        <w:t>(DTMB</w:t>
+      </w:r>
+      <w:r>
+        <w:rPr>
+          <w:rFonts w:cs="Arial"/>
+          <w:color w:val="000000"/>
+          <w:kern w:val="0"/>
+        </w:rPr>
+        <w:t>，也称为</w:t>
+      </w:r>
+      <w:r>
+        <w:rPr>
+          <w:rFonts w:cs="Arial"/>
+          <w:color w:val="000000"/>
+          <w:kern w:val="0"/>
+        </w:rPr>
+        <w:t>DMB-TH)</w:t>
+      </w:r>
+      <w:r>
+        <w:rPr>
+          <w:rFonts w:cs="Arial"/>
+          <w:color w:val="000000"/>
+          <w:kern w:val="0"/>
+        </w:rPr>
+        <w:t>。</w:t>
+      </w:r>
+    </w:p>
+    <w:p/>
+    <w:p>
+      <w:pPr>
+        <w:pStyle w:val="3"/>
+        <w:rPr>
+          <w:rStyle w:val="2Char"/>
+          <w:rFonts w:ascii="宋体" w:eastAsia="宋体" w:hAnsi="宋体" w:cs="宋体"/>
+          <w:sz w:val="21"/>
+          <w:szCs w:val="21"/>
+          <w:u w:val="single"/>
+        </w:rPr>
+      </w:pPr>
+      <w:r>
+        <w:rPr>
+          <w:rStyle w:val="2Char"/>
+          <w:rFonts w:ascii="宋体" w:eastAsia="宋体" w:hAnsi="宋体" w:cs="宋体"/>
+          <w:b/>
+          <w:bCs/>
+          <w:sz w:val="21"/>
+          <w:szCs w:val="21"/>
+          <w:u w:val="single"/>
+        </w:rPr>
+        <w:t>tuner ['tjun</w:t>
+      </w:r>
       <w:r>
         <w:rPr>
           <w:rStyle w:val="2Char"/>
@@ -117,93 +561,385 @@
           <w:szCs w:val="21"/>
           <w:u w:val="single"/>
         </w:rPr>
-        <w:t xml:space="preserve">dvb： </w:t>
-      </w:r>
-    </w:p>
-    <w:p>
-      <w:pPr>
-        <w:rPr>
-          <w:rFonts w:hint="eastAsia"/>
-          <w:szCs w:val="21"/>
-        </w:rPr>
-      </w:pPr>
-      <w:r>
-        <w:rPr>
-          <w:szCs w:val="21"/>
-        </w:rPr>
-        <w:t xml:space="preserve">DVB, </w:t>
-      </w:r>
-      <w:r>
-        <w:rPr>
-          <w:szCs w:val="21"/>
-        </w:rPr>
-        <w:t>数字视频广播</w:t>
-      </w:r>
-      <w:r>
-        <w:rPr>
-          <w:szCs w:val="21"/>
-        </w:rPr>
-        <w:t>Digital Video Broadcasting</w:t>
-      </w:r>
-      <w:r>
-        <w:rPr>
-          <w:szCs w:val="21"/>
-        </w:rPr>
-        <w:t>的缩写</w:t>
-      </w:r>
-      <w:r>
-        <w:rPr>
-          <w:szCs w:val="21"/>
-        </w:rPr>
-        <w:t xml:space="preserve">, </w:t>
-      </w:r>
-      <w:r>
-        <w:rPr>
-          <w:szCs w:val="21"/>
-        </w:rPr>
-        <w:t>是由</w:t>
-      </w:r>
-      <w:r>
-        <w:rPr>
-          <w:szCs w:val="21"/>
-        </w:rPr>
-        <w:t>DVB</w:t>
-      </w:r>
-      <w:r>
-        <w:rPr>
-          <w:szCs w:val="21"/>
-        </w:rPr>
-        <w:t>项目维护的一系列国际承认的数字电视公开标准。</w:t>
-      </w:r>
-      <w:r>
-        <w:rPr>
-          <w:szCs w:val="21"/>
-        </w:rPr>
-        <w:t>DVB</w:t>
-      </w:r>
-      <w:r>
-        <w:rPr>
-          <w:szCs w:val="21"/>
-        </w:rPr>
-        <w:t>项目是一个由</w:t>
-      </w:r>
-      <w:r>
-        <w:rPr>
-          <w:szCs w:val="21"/>
-        </w:rPr>
-        <w:t>300</w:t>
-      </w:r>
-      <w:r>
-        <w:rPr>
-          <w:szCs w:val="21"/>
-        </w:rPr>
-        <w:t>多个成员组成的工业组织</w:t>
-      </w:r>
-    </w:p>
-    <w:p>
-      <w:pPr>
-        <w:rPr>
-          <w:rFonts w:hint="eastAsia"/>
+        <w:t>ɚ</w:t>
+      </w:r>
+      <w:r>
+        <w:rPr>
+          <w:rStyle w:val="2Char"/>
+          <w:rFonts w:ascii="宋体" w:eastAsia="宋体" w:hAnsi="宋体" w:cs="宋体"/>
+          <w:b/>
+          <w:bCs/>
+          <w:sz w:val="21"/>
+          <w:szCs w:val="21"/>
+          <w:u w:val="single"/>
+        </w:rPr>
+        <w:t>]</w:t>
+      </w:r>
+      <w:r>
+        <w:rPr>
+          <w:rStyle w:val="2Char"/>
+          <w:rFonts w:ascii="宋体" w:eastAsia="宋体" w:hAnsi="宋体" w:cs="宋体"/>
+          <w:sz w:val="21"/>
+          <w:szCs w:val="21"/>
+          <w:u w:val="single"/>
+        </w:rPr>
+        <w:t xml:space="preserve">  </w:t>
+      </w:r>
+    </w:p>
+    <w:p>
+      <w:pPr>
+        <w:rPr>
+          <w:rFonts w:cs="Arial"/>
+          <w:color w:val="000000"/>
+          <w:kern w:val="0"/>
+        </w:rPr>
+      </w:pPr>
+      <w:r>
+        <w:rPr>
+          <w:rFonts w:cs="Arial"/>
+          <w:color w:val="666666"/>
+          <w:kern w:val="0"/>
+        </w:rPr>
+        <w:t>[</w:t>
+      </w:r>
+      <w:r>
+        <w:rPr>
+          <w:rFonts w:cs="Arial"/>
+          <w:color w:val="666666"/>
+          <w:kern w:val="0"/>
+        </w:rPr>
+        <w:t>词典释义</w:t>
+      </w:r>
+      <w:r>
+        <w:rPr>
+          <w:rFonts w:cs="Arial"/>
+          <w:color w:val="666666"/>
+          <w:kern w:val="0"/>
+        </w:rPr>
+        <w:t>]</w:t>
+      </w:r>
+      <w:r>
+        <w:rPr>
+          <w:rFonts w:cs="Arial"/>
+          <w:color w:val="000000"/>
+          <w:kern w:val="0"/>
+        </w:rPr>
+        <w:t xml:space="preserve"> </w:t>
+      </w:r>
+    </w:p>
+    <w:p>
+      <w:pPr>
+        <w:rPr>
+          <w:rFonts w:cs="Arial"/>
+          <w:color w:val="000000"/>
+          <w:kern w:val="0"/>
+        </w:rPr>
+      </w:pPr>
+      <w:r>
+        <w:rPr>
+          <w:rFonts w:cs="Arial"/>
+          <w:color w:val="000000"/>
+          <w:kern w:val="0"/>
+        </w:rPr>
+        <w:t xml:space="preserve">n. 1. </w:t>
+      </w:r>
+      <w:r>
+        <w:rPr>
+          <w:rFonts w:cs="Arial"/>
+          <w:color w:val="000000"/>
+          <w:kern w:val="0"/>
+        </w:rPr>
+        <w:t>调音师</w:t>
+      </w:r>
+      <w:r>
+        <w:rPr>
+          <w:rFonts w:cs="Arial"/>
+          <w:color w:val="000000"/>
+          <w:kern w:val="0"/>
+        </w:rPr>
+        <w:t>;</w:t>
+      </w:r>
+      <w:r>
+        <w:rPr>
+          <w:rFonts w:cs="Arial"/>
+          <w:color w:val="000000"/>
+          <w:kern w:val="0"/>
+        </w:rPr>
+        <w:t>定弦者</w:t>
+      </w:r>
+      <w:r>
+        <w:rPr>
+          <w:rFonts w:cs="Arial"/>
+          <w:color w:val="000000"/>
+          <w:kern w:val="0"/>
+        </w:rPr>
+        <w:t xml:space="preserve"> 2. (</w:t>
+      </w:r>
+      <w:r>
+        <w:rPr>
+          <w:rFonts w:cs="Arial"/>
+          <w:color w:val="000000"/>
+          <w:kern w:val="0"/>
+        </w:rPr>
+        <w:t>频率</w:t>
+      </w:r>
+      <w:r>
+        <w:rPr>
+          <w:rFonts w:cs="Arial"/>
+          <w:color w:val="000000"/>
+          <w:kern w:val="0"/>
+        </w:rPr>
+        <w:t>))</w:t>
+      </w:r>
+      <w:r>
+        <w:rPr>
+          <w:rFonts w:cs="Arial"/>
+          <w:color w:val="000000"/>
+          <w:kern w:val="0"/>
+        </w:rPr>
+        <w:t>调整器</w:t>
+      </w:r>
+      <w:r>
+        <w:rPr>
+          <w:rFonts w:cs="Arial"/>
+          <w:color w:val="000000"/>
+          <w:kern w:val="0"/>
+        </w:rPr>
+        <w:t>;</w:t>
+      </w:r>
+      <w:r>
+        <w:rPr>
+          <w:rFonts w:cs="Arial"/>
+          <w:color w:val="000000"/>
+          <w:kern w:val="0"/>
+        </w:rPr>
+        <w:t>【无】调谐器</w:t>
+      </w:r>
+      <w:r>
+        <w:rPr>
+          <w:rFonts w:cs="Arial"/>
+          <w:color w:val="000000"/>
+          <w:kern w:val="0"/>
+        </w:rPr>
+        <w:t xml:space="preserve"> </w:t>
+      </w:r>
+    </w:p>
+    <w:p>
+      <w:pPr>
+        <w:rPr>
+          <w:rFonts w:cs="Arial"/>
+          <w:color w:val="000000"/>
+          <w:kern w:val="0"/>
+        </w:rPr>
+      </w:pPr>
+      <w:r>
+        <w:rPr>
+          <w:rFonts w:cs="Arial"/>
+          <w:color w:val="666666"/>
+          <w:kern w:val="0"/>
+        </w:rPr>
+        <w:t>[</w:t>
+      </w:r>
+      <w:r>
+        <w:rPr>
+          <w:rFonts w:cs="Arial"/>
+          <w:color w:val="666666"/>
+          <w:kern w:val="0"/>
+        </w:rPr>
+        <w:t>网络释义</w:t>
+      </w:r>
+      <w:r>
+        <w:rPr>
+          <w:rFonts w:cs="Arial"/>
+          <w:color w:val="666666"/>
+          <w:kern w:val="0"/>
+        </w:rPr>
+        <w:t>]</w:t>
+      </w:r>
+      <w:r>
+        <w:rPr>
+          <w:rFonts w:cs="Arial"/>
+          <w:color w:val="000000"/>
+          <w:kern w:val="0"/>
+        </w:rPr>
+        <w:t xml:space="preserve"> </w:t>
+      </w:r>
+    </w:p>
+    <w:p>
+      <w:pPr>
+        <w:rPr>
+          <w:rFonts w:cs="Arial"/>
+          <w:color w:val="000000"/>
+          <w:kern w:val="0"/>
+        </w:rPr>
+      </w:pPr>
+      <w:r>
+        <w:rPr>
+          <w:rFonts w:cs="Arial"/>
+          <w:color w:val="CC0000"/>
+          <w:kern w:val="0"/>
+        </w:rPr>
+        <w:t>tuner</w:t>
+      </w:r>
+      <w:r>
+        <w:rPr>
+          <w:rFonts w:cs="Arial"/>
+          <w:color w:val="000000"/>
+          <w:kern w:val="0"/>
+        </w:rPr>
+        <w:t xml:space="preserve"> 1.</w:t>
+      </w:r>
+      <w:r>
+        <w:rPr>
+          <w:rFonts w:cs="Arial"/>
+          <w:color w:val="000000"/>
+          <w:kern w:val="0"/>
+        </w:rPr>
+        <w:t>调谐器，调整器</w:t>
+      </w:r>
+      <w:r>
+        <w:rPr>
+          <w:rFonts w:cs="Arial"/>
+          <w:color w:val="000000"/>
+          <w:kern w:val="0"/>
+        </w:rPr>
+        <w:t xml:space="preserve"> 2.</w:t>
+      </w:r>
+      <w:r>
+        <w:rPr>
+          <w:rFonts w:cs="Arial"/>
+          <w:color w:val="000000"/>
+          <w:kern w:val="0"/>
+        </w:rPr>
+        <w:t>党器</w:t>
+      </w:r>
+      <w:r>
+        <w:rPr>
+          <w:rFonts w:cs="Arial"/>
+          <w:color w:val="000000"/>
+          <w:kern w:val="0"/>
+        </w:rPr>
+        <w:t xml:space="preserve"> 3.</w:t>
+      </w:r>
+      <w:r>
+        <w:rPr>
+          <w:rFonts w:cs="Arial"/>
+          <w:color w:val="000000"/>
+          <w:kern w:val="0"/>
+        </w:rPr>
+        <w:t>调谐器，调谐设备</w:t>
+      </w:r>
+      <w:r>
+        <w:rPr>
+          <w:rFonts w:cs="Arial"/>
+          <w:color w:val="000000"/>
+          <w:kern w:val="0"/>
+        </w:rPr>
+        <w:t xml:space="preserve"> 4.</w:t>
+      </w:r>
+      <w:r>
+        <w:rPr>
+          <w:rFonts w:cs="Arial"/>
+          <w:color w:val="000000"/>
+          <w:kern w:val="0"/>
+        </w:rPr>
+        <w:t>调频器</w:t>
+      </w:r>
+      <w:r>
+        <w:rPr>
+          <w:rFonts w:cs="Arial"/>
+          <w:color w:val="000000"/>
+          <w:kern w:val="0"/>
+        </w:rPr>
+        <w:t xml:space="preserve"> </w:t>
+      </w:r>
+      <w:r>
+        <w:rPr>
+          <w:rFonts w:cs="Arial"/>
+          <w:color w:val="CC0000"/>
+          <w:kern w:val="0"/>
+        </w:rPr>
+        <w:t>TUNER</w:t>
+      </w:r>
+      <w:r>
+        <w:rPr>
+          <w:rFonts w:cs="Arial"/>
+          <w:color w:val="000000"/>
+          <w:kern w:val="0"/>
+        </w:rPr>
+        <w:t xml:space="preserve"> 1.</w:t>
+      </w:r>
+      <w:r>
+        <w:rPr>
+          <w:rFonts w:cs="Arial"/>
+          <w:color w:val="000000"/>
+          <w:kern w:val="0"/>
+        </w:rPr>
+        <w:t>调谐器</w:t>
+      </w:r>
+      <w:r>
+        <w:rPr>
+          <w:rFonts w:cs="Arial"/>
+          <w:color w:val="000000"/>
+          <w:kern w:val="0"/>
+        </w:rPr>
+        <w:t>;</w:t>
+      </w:r>
+      <w:r>
+        <w:rPr>
+          <w:rFonts w:cs="Arial"/>
+          <w:color w:val="000000"/>
+          <w:kern w:val="0"/>
+        </w:rPr>
+        <w:t>高频头</w:t>
+      </w:r>
+      <w:r>
+        <w:rPr>
+          <w:rFonts w:cs="Arial"/>
+          <w:color w:val="000000"/>
+          <w:kern w:val="0"/>
+        </w:rPr>
+        <w:t xml:space="preserve"> </w:t>
+      </w:r>
+      <w:r>
+        <w:rPr>
+          <w:rFonts w:cs="Arial"/>
+          <w:color w:val="CC0000"/>
+          <w:kern w:val="0"/>
+        </w:rPr>
+        <w:t>Tuner</w:t>
+      </w:r>
+      <w:r>
+        <w:rPr>
+          <w:rFonts w:cs="Arial"/>
+          <w:color w:val="000000"/>
+          <w:kern w:val="0"/>
+        </w:rPr>
+        <w:t xml:space="preserve"> 1.</w:t>
+      </w:r>
+      <w:r>
+        <w:rPr>
+          <w:rFonts w:cs="Arial"/>
+          <w:color w:val="000000"/>
+          <w:kern w:val="0"/>
+        </w:rPr>
+        <w:t>频道调谐器</w:t>
+      </w:r>
+      <w:r>
+        <w:rPr>
+          <w:rFonts w:cs="Arial"/>
+          <w:color w:val="000000"/>
+          <w:kern w:val="0"/>
+        </w:rPr>
+        <w:t xml:space="preserve"> </w:t>
+      </w:r>
+    </w:p>
+    <w:p>
+      <w:pPr>
+        <w:rPr>
+          <w:rFonts w:cs="Arial"/>
+          <w:color w:val="000000"/>
+          <w:kern w:val="0"/>
         </w:rPr>
       </w:pPr>
     </w:p>
@@ -212,1288 +948,707 @@
         <w:pStyle w:val="3"/>
         <w:rPr>
           <w:rStyle w:val="2Char"/>
+          <w:rFonts w:ascii="宋体" w:eastAsia="宋体" w:hAnsi="宋体" w:cs="宋体"/>
+          <w:b/>
+          <w:bCs/>
+          <w:sz w:val="21"/>
+          <w:szCs w:val="21"/>
+          <w:u w:val="single"/>
+        </w:rPr>
+      </w:pPr>
+      <w:r>
+        <w:rPr>
+          <w:rStyle w:val="2Char"/>
           <w:rFonts w:ascii="宋体" w:eastAsia="宋体" w:hAnsi="宋体" w:cs="宋体" w:hint="eastAsia"/>
           <w:b/>
-          <w:sz w:val="21"/>
-          <w:szCs w:val="21"/>
-          <w:u w:val="single"/>
-        </w:rPr>
-      </w:pPr>
-      <w:r>
+          <w:bCs/>
+          <w:sz w:val="21"/>
+          <w:szCs w:val="21"/>
+          <w:u w:val="single"/>
+        </w:rPr>
+        <w:t>I2C</w:t>
+      </w:r>
+    </w:p>
+    <w:p>
+      <w:pPr>
+        <w:rPr>
+          <w:rFonts w:cs="Arial"/>
+          <w:color w:val="000000"/>
+          <w:kern w:val="0"/>
+        </w:rPr>
+      </w:pPr>
+      <w:r>
+        <w:rPr>
+          <w:rFonts w:cs="Arial" w:hint="eastAsia"/>
+          <w:color w:val="000000"/>
+          <w:kern w:val="0"/>
+        </w:rPr>
+        <w:t>（</w:t>
+      </w:r>
+      <w:r>
+        <w:rPr>
+          <w:rFonts w:cs="Arial" w:hint="eastAsia"/>
+          <w:color w:val="000000"/>
+          <w:kern w:val="0"/>
+        </w:rPr>
+        <w:t>Inter</w:t>
+      </w:r>
+      <w:r>
+        <w:rPr>
+          <w:rFonts w:cs="Arial" w:hint="eastAsia"/>
+          <w:color w:val="000000"/>
+          <w:kern w:val="0"/>
+        </w:rPr>
+        <w:t>－</w:t>
+      </w:r>
+      <w:r>
+        <w:rPr>
+          <w:rFonts w:cs="Arial" w:hint="eastAsia"/>
+          <w:color w:val="000000"/>
+          <w:kern w:val="0"/>
+        </w:rPr>
+        <w:t>Integrated Circuit</w:t>
+      </w:r>
+      <w:r>
+        <w:rPr>
+          <w:rFonts w:cs="Arial" w:hint="eastAsia"/>
+          <w:color w:val="000000"/>
+          <w:kern w:val="0"/>
+        </w:rPr>
+        <w:t>）总线是由</w:t>
+      </w:r>
+      <w:r>
+        <w:rPr>
+          <w:rFonts w:cs="Arial" w:hint="eastAsia"/>
+          <w:color w:val="000000"/>
+          <w:kern w:val="0"/>
+        </w:rPr>
+        <w:t>PHILIPS</w:t>
+      </w:r>
+      <w:r>
+        <w:rPr>
+          <w:rFonts w:cs="Arial" w:hint="eastAsia"/>
+          <w:color w:val="000000"/>
+          <w:kern w:val="0"/>
+        </w:rPr>
+        <w:t>公司开发的两线式串行总线，用于连接微控制器及其外围设备。是微电子通信控制领域广泛采用的一种总线标准。</w:t>
+      </w:r>
+    </w:p>
+    <w:p>
+      <w:pPr>
+        <w:rPr>
+          <w:rFonts w:cs="Arial"/>
+          <w:color w:val="000000"/>
+          <w:kern w:val="0"/>
+        </w:rPr>
+      </w:pPr>
+    </w:p>
+    <w:p>
+      <w:pPr>
+        <w:pStyle w:val="3"/>
         <w:rPr>
           <w:rStyle w:val="2Char"/>
           <w:rFonts w:ascii="宋体" w:eastAsia="宋体" w:hAnsi="宋体" w:cs="宋体"/>
           <w:b/>
-          <w:sz w:val="21"/>
-          <w:szCs w:val="21"/>
-          <w:u w:val="single"/>
-        </w:rPr>
-        <w:t>DVB-C</w:t>
-      </w:r>
-    </w:p>
-    <w:p>
-      <w:pPr>
-        <w:rPr>
-          <w:rFonts w:cs="Arial" w:hint="eastAsia"/>
-          <w:color w:val="000000"/>
-          <w:kern w:val="0"/>
-        </w:rPr>
-      </w:pPr>
-      <w:r>
-        <w:rPr>
-          <w:rFonts w:cs="Arial"/>
-          <w:color w:val="000000"/>
-          <w:kern w:val="0"/>
-        </w:rPr>
-        <w:t>DVB-C(Digital Video Broadcasting-Cable)</w:t>
-      </w:r>
-      <w:r>
-        <w:rPr>
-          <w:rFonts w:cs="Arial"/>
-          <w:color w:val="000000"/>
-          <w:kern w:val="0"/>
-        </w:rPr>
-        <w:t>即有线数字电视广播，利用低频载波，使用</w:t>
-      </w:r>
-      <w:r>
-        <w:rPr>
-          <w:rFonts w:cs="Arial"/>
-          <w:color w:val="000000"/>
-          <w:kern w:val="0"/>
-        </w:rPr>
-        <w:t>QAM-64</w:t>
-      </w:r>
-      <w:r>
-        <w:rPr>
-          <w:rFonts w:cs="Arial"/>
-          <w:color w:val="000000"/>
-          <w:kern w:val="0"/>
-        </w:rPr>
-        <w:t>调制方式</w:t>
-      </w:r>
-    </w:p>
-    <w:p>
-      <w:pPr>
-        <w:rPr>
-          <w:rFonts w:hint="eastAsia"/>
-          <w:spacing w:val="8"/>
-        </w:rPr>
-      </w:pPr>
-    </w:p>
+          <w:bCs/>
+          <w:sz w:val="21"/>
+          <w:szCs w:val="21"/>
+          <w:u w:val="single"/>
+        </w:rPr>
+      </w:pPr>
+      <w:r>
+        <w:rPr>
+          <w:rStyle w:val="2Char"/>
+          <w:rFonts w:ascii="宋体" w:eastAsia="宋体" w:hAnsi="宋体" w:cs="宋体"/>
+          <w:b/>
+          <w:bCs/>
+          <w:sz w:val="21"/>
+          <w:szCs w:val="21"/>
+          <w:u w:val="single"/>
+        </w:rPr>
+        <w:t>bypass ['ba</w:t>
+      </w:r>
+      <w:r>
+        <w:rPr>
+          <w:rStyle w:val="2Char"/>
+          <w:rFonts w:ascii="宋体" w:eastAsia="宋体" w:hAnsi="宋体" w:cs="宋体" w:hint="eastAsia"/>
+          <w:b/>
+          <w:bCs/>
+          <w:sz w:val="21"/>
+          <w:szCs w:val="21"/>
+          <w:u w:val="single"/>
+        </w:rPr>
+        <w:t>ɪ</w:t>
+      </w:r>
+      <w:r>
+        <w:rPr>
+          <w:rStyle w:val="2Char"/>
+          <w:rFonts w:ascii="宋体" w:eastAsia="宋体" w:hAnsi="宋体" w:cs="宋体"/>
+          <w:b/>
+          <w:bCs/>
+          <w:sz w:val="21"/>
+          <w:szCs w:val="21"/>
+          <w:u w:val="single"/>
+        </w:rPr>
+        <w:t xml:space="preserve">,pæs]  </w:t>
+      </w:r>
+    </w:p>
+    <w:p>
+      <w:pPr>
+        <w:rPr>
+          <w:rFonts w:cs="Arial"/>
+          <w:color w:val="000000"/>
+          <w:kern w:val="0"/>
+        </w:rPr>
+      </w:pPr>
+      <w:r>
+        <w:rPr>
+          <w:rFonts w:cs="Arial"/>
+          <w:color w:val="000000"/>
+          <w:kern w:val="0"/>
+        </w:rPr>
+        <w:t>[</w:t>
+      </w:r>
+      <w:r>
+        <w:rPr>
+          <w:rFonts w:cs="Arial"/>
+          <w:color w:val="000000"/>
+          <w:kern w:val="0"/>
+        </w:rPr>
+        <w:t>词典释义</w:t>
+      </w:r>
+      <w:r>
+        <w:rPr>
+          <w:rFonts w:cs="Arial"/>
+          <w:color w:val="000000"/>
+          <w:kern w:val="0"/>
+        </w:rPr>
+        <w:t xml:space="preserve">] </w:t>
+      </w:r>
+    </w:p>
+    <w:p>
+      <w:pPr>
+        <w:rPr>
+          <w:rFonts w:cs="Arial"/>
+          <w:color w:val="000000"/>
+          <w:kern w:val="0"/>
+        </w:rPr>
+      </w:pPr>
+      <w:r>
+        <w:rPr>
+          <w:rFonts w:cs="Arial"/>
+          <w:color w:val="000000"/>
+          <w:kern w:val="0"/>
+        </w:rPr>
+        <w:t xml:space="preserve">n. 1. </w:t>
+      </w:r>
+      <w:r>
+        <w:rPr>
+          <w:rFonts w:cs="Arial"/>
+          <w:color w:val="000000"/>
+          <w:kern w:val="0"/>
+        </w:rPr>
+        <w:t>旁道</w:t>
+      </w:r>
+      <w:r>
+        <w:rPr>
+          <w:rFonts w:cs="Arial"/>
+          <w:color w:val="000000"/>
+          <w:kern w:val="0"/>
+        </w:rPr>
+        <w:t>,</w:t>
+      </w:r>
+      <w:r>
+        <w:rPr>
+          <w:rFonts w:cs="Arial"/>
+          <w:color w:val="000000"/>
+          <w:kern w:val="0"/>
+        </w:rPr>
+        <w:t>旁路</w:t>
+      </w:r>
+      <w:r>
+        <w:rPr>
+          <w:rFonts w:cs="Arial"/>
+          <w:color w:val="000000"/>
+          <w:kern w:val="0"/>
+        </w:rPr>
+        <w:t xml:space="preserve"> 2. </w:t>
+      </w:r>
+      <w:r>
+        <w:rPr>
+          <w:rFonts w:cs="Arial"/>
+          <w:color w:val="000000"/>
+          <w:kern w:val="0"/>
+        </w:rPr>
+        <w:t>【机】旁通管</w:t>
+      </w:r>
+      <w:r>
+        <w:rPr>
+          <w:rFonts w:cs="Arial"/>
+          <w:color w:val="000000"/>
+          <w:kern w:val="0"/>
+        </w:rPr>
+        <w:t xml:space="preserve"> 3. </w:t>
+      </w:r>
+      <w:r>
+        <w:rPr>
+          <w:rFonts w:cs="Arial"/>
+          <w:color w:val="000000"/>
+          <w:kern w:val="0"/>
+        </w:rPr>
+        <w:t>【医】分流术</w:t>
+      </w:r>
+      <w:r>
+        <w:rPr>
+          <w:rFonts w:cs="Arial"/>
+          <w:color w:val="000000"/>
+          <w:kern w:val="0"/>
+        </w:rPr>
+        <w:t xml:space="preserve"> </w:t>
+      </w:r>
+    </w:p>
+    <w:p>
+      <w:pPr>
+        <w:rPr>
+          <w:rFonts w:cs="Arial"/>
+          <w:color w:val="000000"/>
+          <w:kern w:val="0"/>
+        </w:rPr>
+      </w:pPr>
+      <w:proofErr w:type="gramStart"/>
+      <w:r>
+        <w:rPr>
+          <w:rFonts w:cs="Arial"/>
+          <w:color w:val="000000"/>
+          <w:kern w:val="0"/>
+        </w:rPr>
+        <w:t>vt</w:t>
+      </w:r>
+      <w:proofErr w:type="gramEnd"/>
+      <w:r>
+        <w:rPr>
+          <w:rFonts w:cs="Arial"/>
+          <w:color w:val="000000"/>
+          <w:kern w:val="0"/>
+        </w:rPr>
+        <w:t xml:space="preserve">. 1. </w:t>
+      </w:r>
+      <w:r>
+        <w:rPr>
+          <w:rFonts w:cs="Arial"/>
+          <w:color w:val="000000"/>
+          <w:kern w:val="0"/>
+        </w:rPr>
+        <w:t>绕过</w:t>
+      </w:r>
+      <w:r>
+        <w:rPr>
+          <w:rFonts w:cs="Arial"/>
+          <w:color w:val="000000"/>
+          <w:kern w:val="0"/>
+        </w:rPr>
+        <w:t>,</w:t>
+      </w:r>
+      <w:r>
+        <w:rPr>
+          <w:rFonts w:cs="Arial"/>
+          <w:color w:val="000000"/>
+          <w:kern w:val="0"/>
+        </w:rPr>
+        <w:t>绕走</w:t>
+      </w:r>
+      <w:r>
+        <w:rPr>
+          <w:rFonts w:cs="Arial"/>
+          <w:color w:val="000000"/>
+          <w:kern w:val="0"/>
+        </w:rPr>
+        <w:t xml:space="preserve"> 2. </w:t>
+      </w:r>
+      <w:r>
+        <w:rPr>
+          <w:rFonts w:cs="Arial"/>
+          <w:color w:val="000000"/>
+          <w:kern w:val="0"/>
+        </w:rPr>
+        <w:t>加设旁道</w:t>
+      </w:r>
+      <w:r>
+        <w:rPr>
+          <w:rFonts w:cs="Arial"/>
+          <w:color w:val="000000"/>
+          <w:kern w:val="0"/>
+        </w:rPr>
+        <w:t>(</w:t>
+      </w:r>
+      <w:r>
+        <w:rPr>
+          <w:rFonts w:cs="Arial"/>
+          <w:color w:val="000000"/>
+          <w:kern w:val="0"/>
+        </w:rPr>
+        <w:t>旁管</w:t>
+      </w:r>
+      <w:r>
+        <w:rPr>
+          <w:rFonts w:cs="Arial"/>
+          <w:color w:val="000000"/>
+          <w:kern w:val="0"/>
+        </w:rPr>
+        <w:t xml:space="preserve">) 3. </w:t>
+      </w:r>
+      <w:r>
+        <w:rPr>
+          <w:rFonts w:cs="Arial"/>
+          <w:color w:val="000000"/>
+          <w:kern w:val="0"/>
+        </w:rPr>
+        <w:t>越过</w:t>
+      </w:r>
+      <w:r>
+        <w:rPr>
+          <w:rFonts w:cs="Arial"/>
+          <w:color w:val="000000"/>
+          <w:kern w:val="0"/>
+        </w:rPr>
+        <w:t>;</w:t>
+      </w:r>
+      <w:r>
+        <w:rPr>
+          <w:rFonts w:cs="Arial"/>
+          <w:color w:val="000000"/>
+          <w:kern w:val="0"/>
+        </w:rPr>
+        <w:t>置</w:t>
+      </w:r>
+      <w:r>
+        <w:rPr>
+          <w:rFonts w:cs="Arial"/>
+          <w:color w:val="000000"/>
+          <w:kern w:val="0"/>
+        </w:rPr>
+        <w:t>...</w:t>
+      </w:r>
+      <w:r>
+        <w:rPr>
+          <w:rFonts w:cs="Arial"/>
+          <w:color w:val="000000"/>
+          <w:kern w:val="0"/>
+        </w:rPr>
+        <w:t>于不顾</w:t>
+      </w:r>
+      <w:r>
+        <w:rPr>
+          <w:rFonts w:cs="Arial"/>
+          <w:color w:val="000000"/>
+          <w:kern w:val="0"/>
+        </w:rPr>
+        <w:t xml:space="preserve"> </w:t>
+      </w:r>
+    </w:p>
+    <w:p>
+      <w:pPr>
+        <w:rPr>
+          <w:rFonts w:cs="Arial"/>
+          <w:color w:val="000000"/>
+          <w:kern w:val="0"/>
+        </w:rPr>
+      </w:pPr>
+      <w:r>
+        <w:rPr>
+          <w:rFonts w:cs="Arial"/>
+          <w:color w:val="000000"/>
+          <w:kern w:val="0"/>
+        </w:rPr>
+        <w:t>[</w:t>
+      </w:r>
+      <w:r>
+        <w:rPr>
+          <w:rFonts w:cs="Arial"/>
+          <w:color w:val="000000"/>
+          <w:kern w:val="0"/>
+        </w:rPr>
+        <w:t>网络释义</w:t>
+      </w:r>
+      <w:r>
+        <w:rPr>
+          <w:rFonts w:cs="Arial"/>
+          <w:color w:val="000000"/>
+          <w:kern w:val="0"/>
+        </w:rPr>
+        <w:t xml:space="preserve">] </w:t>
+      </w:r>
+    </w:p>
+    <w:p>
+      <w:pPr>
+        <w:rPr>
+          <w:rFonts w:cs="Arial"/>
+          <w:color w:val="000000"/>
+          <w:kern w:val="0"/>
+        </w:rPr>
+      </w:pPr>
+      <w:r>
+        <w:rPr>
+          <w:rFonts w:cs="Arial"/>
+          <w:color w:val="CC0000"/>
+          <w:kern w:val="0"/>
+        </w:rPr>
+        <w:t>bypass</w:t>
+      </w:r>
+      <w:r>
+        <w:rPr>
+          <w:rFonts w:cs="Arial"/>
+          <w:color w:val="000000"/>
+          <w:kern w:val="0"/>
+        </w:rPr>
+        <w:t xml:space="preserve"> 1.</w:t>
+      </w:r>
+      <w:r>
+        <w:rPr>
+          <w:rFonts w:cs="Arial"/>
+          <w:color w:val="000000"/>
+          <w:kern w:val="0"/>
+        </w:rPr>
+        <w:t>旁通管</w:t>
+      </w:r>
+      <w:r>
+        <w:rPr>
+          <w:rFonts w:cs="Arial"/>
+          <w:color w:val="000000"/>
+          <w:kern w:val="0"/>
+        </w:rPr>
+        <w:t xml:space="preserve"> </w:t>
+      </w:r>
+      <w:r>
+        <w:rPr>
+          <w:rFonts w:cs="宋体" w:hint="eastAsia"/>
+          <w:color w:val="000000"/>
+          <w:kern w:val="0"/>
+        </w:rPr>
+        <w:t>②</w:t>
+      </w:r>
+      <w:r>
+        <w:rPr>
+          <w:rFonts w:cs="Arial"/>
+          <w:color w:val="000000"/>
+          <w:kern w:val="0"/>
+        </w:rPr>
+        <w:t>旁路</w:t>
+      </w:r>
+      <w:r>
+        <w:rPr>
+          <w:rFonts w:cs="Arial"/>
+          <w:color w:val="000000"/>
+          <w:kern w:val="0"/>
+        </w:rPr>
+        <w:t xml:space="preserve"> 2.</w:t>
+      </w:r>
+      <w:r>
+        <w:rPr>
+          <w:rFonts w:cs="Arial"/>
+          <w:color w:val="000000"/>
+          <w:kern w:val="0"/>
+        </w:rPr>
+        <w:t>绕道；支管；旁通管</w:t>
+      </w:r>
+      <w:r>
+        <w:rPr>
+          <w:rFonts w:cs="Arial"/>
+          <w:color w:val="000000"/>
+          <w:kern w:val="0"/>
+        </w:rPr>
+        <w:t xml:space="preserve"> 3.</w:t>
+      </w:r>
+      <w:r>
+        <w:rPr>
+          <w:rFonts w:cs="Arial"/>
+          <w:color w:val="000000"/>
+          <w:kern w:val="0"/>
+        </w:rPr>
+        <w:t>规避，绕过</w:t>
+      </w:r>
+      <w:r>
+        <w:rPr>
+          <w:rFonts w:cs="Arial"/>
+          <w:color w:val="000000"/>
+          <w:kern w:val="0"/>
+        </w:rPr>
+        <w:t xml:space="preserve"> 4.</w:t>
+      </w:r>
+      <w:r>
+        <w:rPr>
+          <w:rFonts w:cs="Arial"/>
+          <w:color w:val="000000"/>
+          <w:kern w:val="0"/>
+        </w:rPr>
+        <w:t>分路器</w:t>
+      </w:r>
+      <w:r>
+        <w:rPr>
+          <w:rFonts w:cs="Arial"/>
+          <w:color w:val="000000"/>
+          <w:kern w:val="0"/>
+        </w:rPr>
+        <w:t xml:space="preserve"> 5.</w:t>
+      </w:r>
+      <w:r>
+        <w:rPr>
+          <w:rFonts w:cs="Arial"/>
+          <w:color w:val="000000"/>
+          <w:kern w:val="0"/>
+        </w:rPr>
+        <w:t>绕行公路</w:t>
+      </w:r>
+      <w:r>
+        <w:rPr>
+          <w:rFonts w:cs="Arial"/>
+          <w:color w:val="000000"/>
+          <w:kern w:val="0"/>
+        </w:rPr>
+        <w:t xml:space="preserve"> 6.</w:t>
+      </w:r>
+      <w:r>
+        <w:rPr>
+          <w:rFonts w:cs="Arial"/>
+          <w:color w:val="000000"/>
+          <w:kern w:val="0"/>
+        </w:rPr>
+        <w:t>迂回路</w:t>
+      </w:r>
+      <w:r>
+        <w:rPr>
+          <w:rFonts w:cs="Arial"/>
+          <w:color w:val="000000"/>
+          <w:kern w:val="0"/>
+        </w:rPr>
+        <w:t xml:space="preserve"> 7.</w:t>
+      </w:r>
+      <w:r>
+        <w:rPr>
+          <w:rFonts w:cs="Arial"/>
+          <w:color w:val="000000"/>
+          <w:kern w:val="0"/>
+        </w:rPr>
+        <w:t>直驶</w:t>
+      </w:r>
+      <w:r>
+        <w:rPr>
+          <w:rFonts w:cs="Arial"/>
+          <w:color w:val="000000"/>
+          <w:kern w:val="0"/>
+        </w:rPr>
+        <w:t xml:space="preserve"> </w:t>
+      </w:r>
+      <w:r>
+        <w:rPr>
+          <w:rFonts w:cs="Arial"/>
+          <w:color w:val="CC0000"/>
+          <w:kern w:val="0"/>
+        </w:rPr>
+        <w:t>BYPASS</w:t>
+      </w:r>
+      <w:r>
+        <w:rPr>
+          <w:rFonts w:cs="Arial"/>
+          <w:color w:val="000000"/>
+          <w:kern w:val="0"/>
+        </w:rPr>
+        <w:t xml:space="preserve"> 1.</w:t>
+      </w:r>
+      <w:r>
+        <w:rPr>
+          <w:rFonts w:cs="Arial"/>
+          <w:color w:val="000000"/>
+          <w:kern w:val="0"/>
+        </w:rPr>
+        <w:t>旁通</w:t>
+      </w:r>
+      <w:r>
+        <w:rPr>
+          <w:rFonts w:cs="Arial"/>
+          <w:color w:val="000000"/>
+          <w:kern w:val="0"/>
+        </w:rPr>
+        <w:t>/</w:t>
+      </w:r>
+      <w:r>
+        <w:rPr>
+          <w:rFonts w:cs="Arial"/>
+          <w:color w:val="000000"/>
+          <w:kern w:val="0"/>
+        </w:rPr>
+        <w:t>直通</w:t>
+      </w:r>
+      <w:r>
+        <w:rPr>
+          <w:rFonts w:cs="Arial"/>
+          <w:color w:val="000000"/>
+          <w:kern w:val="0"/>
+        </w:rPr>
+        <w:t xml:space="preserve"> </w:t>
+      </w:r>
+      <w:r>
+        <w:rPr>
+          <w:rFonts w:cs="Arial"/>
+          <w:color w:val="CC0000"/>
+          <w:kern w:val="0"/>
+        </w:rPr>
+        <w:t>Bypass</w:t>
+      </w:r>
+      <w:r>
+        <w:rPr>
+          <w:rFonts w:cs="Arial"/>
+          <w:color w:val="000000"/>
+          <w:kern w:val="0"/>
+        </w:rPr>
+        <w:t xml:space="preserve"> 1.</w:t>
+      </w:r>
+      <w:r>
+        <w:rPr>
+          <w:rFonts w:cs="Arial"/>
+          <w:color w:val="000000"/>
+          <w:kern w:val="0"/>
+        </w:rPr>
+        <w:t>旁路</w:t>
+      </w:r>
+      <w:r>
+        <w:rPr>
+          <w:rFonts w:cs="Arial"/>
+          <w:color w:val="000000"/>
+          <w:kern w:val="0"/>
+        </w:rPr>
+        <w:t xml:space="preserve"> </w:t>
+      </w:r>
+    </w:p>
+    <w:p/>
     <w:p>
       <w:pPr>
         <w:pStyle w:val="3"/>
         <w:rPr>
           <w:rStyle w:val="2Char"/>
+          <w:rFonts w:ascii="宋体" w:eastAsia="宋体" w:hAnsi="宋体" w:cs="宋体"/>
+          <w:b/>
+          <w:bCs/>
+          <w:sz w:val="21"/>
+          <w:szCs w:val="21"/>
+          <w:u w:val="single"/>
+        </w:rPr>
+      </w:pPr>
+      <w:proofErr w:type="gramStart"/>
+      <w:r>
+        <w:rPr>
+          <w:rStyle w:val="2Char"/>
           <w:rFonts w:ascii="宋体" w:eastAsia="宋体" w:hAnsi="宋体" w:cs="宋体" w:hint="eastAsia"/>
           <w:b/>
-          <w:sz w:val="21"/>
-          <w:szCs w:val="21"/>
-          <w:u w:val="single"/>
-        </w:rPr>
-      </w:pPr>
-      <w:r>
-        <w:rPr>
-          <w:rStyle w:val="2Char"/>
-          <w:rFonts w:ascii="宋体" w:eastAsia="宋体" w:hAnsi="宋体" w:cs="宋体"/>
-          <w:b/>
-          <w:sz w:val="21"/>
-          <w:szCs w:val="21"/>
-          <w:u w:val="single"/>
-        </w:rPr>
-        <w:t>DTMB</w:t>
-      </w:r>
-    </w:p>
-    <w:p>
-      <w:pPr>
-        <w:rPr>
-          <w:rFonts w:cs="Arial" w:hint="eastAsia"/>
-          <w:color w:val="000000"/>
-          <w:kern w:val="0"/>
-        </w:rPr>
-      </w:pPr>
-      <w:r>
-        <w:rPr>
-          <w:rFonts w:cs="Arial"/>
-          <w:color w:val="000000"/>
-          <w:kern w:val="0"/>
-        </w:rPr>
-        <w:t>全称</w:t>
-      </w:r>
-      <w:r>
-        <w:rPr>
-          <w:rFonts w:cs="Arial"/>
-          <w:color w:val="000000"/>
-          <w:kern w:val="0"/>
-        </w:rPr>
-        <w:t>Digital Television Terrestrial Multimedia Broadcasting</w:t>
-      </w:r>
-      <w:r>
-        <w:rPr>
-          <w:rFonts w:cs="Arial" w:hint="eastAsia"/>
-          <w:color w:val="000000"/>
-          <w:kern w:val="0"/>
-        </w:rPr>
-        <w:t>.</w:t>
-      </w:r>
-      <w:r>
-        <w:rPr>
-          <w:rFonts w:cs="Arial"/>
-          <w:color w:val="000000"/>
-          <w:kern w:val="0"/>
-        </w:rPr>
-        <w:t xml:space="preserve"> </w:t>
-      </w:r>
-      <w:r>
-        <w:rPr>
-          <w:rFonts w:cs="Arial"/>
-          <w:color w:val="000000"/>
-          <w:kern w:val="0"/>
-        </w:rPr>
-        <w:t>地面国家数字电视广播标准</w:t>
-      </w:r>
-      <w:r>
-        <w:rPr>
-          <w:rFonts w:cs="Arial"/>
-          <w:color w:val="000000"/>
-          <w:kern w:val="0"/>
-        </w:rPr>
-        <w:t>(DTMB</w:t>
-      </w:r>
-      <w:r>
-        <w:rPr>
-          <w:rFonts w:cs="Arial"/>
-          <w:color w:val="000000"/>
-          <w:kern w:val="0"/>
-        </w:rPr>
-        <w:t>，也称为</w:t>
-      </w:r>
-      <w:r>
-        <w:rPr>
-          <w:rFonts w:cs="Arial"/>
-          <w:color w:val="000000"/>
-          <w:kern w:val="0"/>
-        </w:rPr>
-        <w:t>DMB-TH)</w:t>
-      </w:r>
-      <w:r>
-        <w:rPr>
-          <w:rFonts w:cs="Arial"/>
-          <w:color w:val="000000"/>
-          <w:kern w:val="0"/>
-        </w:rPr>
-        <w:t>。</w:t>
-      </w:r>
-    </w:p>
-    <w:p/>
-    <w:p>
-      <w:pPr>
-        <w:pStyle w:val="3"/>
-        <w:rPr>
-          <w:rStyle w:val="2Char"/>
-          <w:rFonts w:ascii="宋体" w:eastAsia="宋体" w:hAnsi="宋体" w:cs="宋体"/>
-          <w:sz w:val="21"/>
-          <w:szCs w:val="21"/>
-          <w:u w:val="single"/>
-        </w:rPr>
-      </w:pPr>
-      <w:r>
-        <w:rPr>
-          <w:rStyle w:val="2Char"/>
-          <w:rFonts w:ascii="宋体" w:eastAsia="宋体" w:hAnsi="宋体" w:cs="宋体"/>
-          <w:b/>
-          <w:bCs/>
-          <w:sz w:val="21"/>
-          <w:szCs w:val="21"/>
-          <w:u w:val="single"/>
-        </w:rPr>
-        <w:t>tuner ['tjun</w:t>
-      </w:r>
-      <w:r>
-        <w:rPr>
-          <w:rStyle w:val="2Char"/>
-          <w:rFonts w:ascii="宋体" w:eastAsia="宋体" w:hAnsi="宋体" w:cs="宋体" w:hint="eastAsia"/>
-          <w:b/>
-          <w:bCs/>
-          <w:sz w:val="21"/>
-          <w:szCs w:val="21"/>
-          <w:u w:val="single"/>
-        </w:rPr>
-        <w:t>ɚ</w:t>
-      </w:r>
-      <w:r>
-        <w:rPr>
-          <w:rStyle w:val="2Char"/>
-          <w:rFonts w:ascii="宋体" w:eastAsia="宋体" w:hAnsi="宋体" w:cs="宋体"/>
-          <w:b/>
-          <w:bCs/>
-          <w:sz w:val="21"/>
-          <w:szCs w:val="21"/>
-          <w:u w:val="single"/>
-        </w:rPr>
-        <w:t>]</w:t>
-      </w:r>
-      <w:r>
-        <w:rPr>
-          <w:rStyle w:val="2Char"/>
-          <w:rFonts w:ascii="宋体" w:eastAsia="宋体" w:hAnsi="宋体" w:cs="宋体"/>
-          <w:sz w:val="21"/>
-          <w:szCs w:val="21"/>
-          <w:u w:val="single"/>
-        </w:rPr>
-        <w:t xml:space="preserve">  </w:t>
-      </w:r>
-    </w:p>
-    <w:p>
-      <w:pPr>
-        <w:rPr>
-          <w:rFonts w:cs="Arial"/>
-          <w:color w:val="000000"/>
-          <w:kern w:val="0"/>
-        </w:rPr>
-      </w:pPr>
-      <w:r>
-        <w:rPr>
-          <w:rFonts w:cs="Arial"/>
-          <w:color w:val="666666"/>
-          <w:kern w:val="0"/>
-        </w:rPr>
-        <w:t>[</w:t>
-      </w:r>
-      <w:r>
-        <w:rPr>
-          <w:rFonts w:cs="Arial"/>
-          <w:color w:val="666666"/>
-          <w:kern w:val="0"/>
-        </w:rPr>
-        <w:t>词典释义</w:t>
-      </w:r>
-      <w:r>
-        <w:rPr>
-          <w:rFonts w:cs="Arial"/>
-          <w:color w:val="666666"/>
-          <w:kern w:val="0"/>
-        </w:rPr>
-        <w:t>]</w:t>
-      </w:r>
-      <w:r>
-        <w:rPr>
-          <w:rFonts w:cs="Arial"/>
-          <w:color w:val="000000"/>
-          <w:kern w:val="0"/>
-        </w:rPr>
-        <w:t xml:space="preserve"> </w:t>
-      </w:r>
-    </w:p>
-    <w:p>
-      <w:pPr>
-        <w:rPr>
-          <w:rFonts w:cs="Arial"/>
-          <w:color w:val="000000"/>
-          <w:kern w:val="0"/>
-        </w:rPr>
-      </w:pPr>
-      <w:r>
-        <w:rPr>
-          <w:rFonts w:cs="Arial"/>
-          <w:color w:val="000000"/>
-          <w:kern w:val="0"/>
-        </w:rPr>
-        <w:t xml:space="preserve">n. 1. </w:t>
-      </w:r>
-      <w:r>
-        <w:rPr>
-          <w:rFonts w:cs="Arial"/>
-          <w:color w:val="000000"/>
-          <w:kern w:val="0"/>
-        </w:rPr>
-        <w:t>调音师</w:t>
-      </w:r>
-      <w:r>
-        <w:rPr>
-          <w:rFonts w:cs="Arial"/>
-          <w:color w:val="000000"/>
-          <w:kern w:val="0"/>
-        </w:rPr>
-        <w:t>;</w:t>
-      </w:r>
-      <w:r>
-        <w:rPr>
-          <w:rFonts w:cs="Arial"/>
-          <w:color w:val="000000"/>
-          <w:kern w:val="0"/>
-        </w:rPr>
-        <w:t>定弦者</w:t>
-      </w:r>
-      <w:r>
-        <w:rPr>
-          <w:rFonts w:cs="Arial"/>
-          <w:color w:val="000000"/>
-          <w:kern w:val="0"/>
-        </w:rPr>
-        <w:t xml:space="preserve"> 2. (</w:t>
-      </w:r>
-      <w:r>
-        <w:rPr>
-          <w:rFonts w:cs="Arial"/>
-          <w:color w:val="000000"/>
-          <w:kern w:val="0"/>
-        </w:rPr>
-        <w:t>频率</w:t>
-      </w:r>
-      <w:r>
-        <w:rPr>
-          <w:rFonts w:cs="Arial"/>
-          <w:color w:val="000000"/>
-          <w:kern w:val="0"/>
-        </w:rPr>
-        <w:t>))</w:t>
-      </w:r>
-      <w:r>
-        <w:rPr>
-          <w:rFonts w:cs="Arial"/>
-          <w:color w:val="000000"/>
-          <w:kern w:val="0"/>
-        </w:rPr>
-        <w:t>调整器</w:t>
-      </w:r>
-      <w:r>
-        <w:rPr>
-          <w:rFonts w:cs="Arial"/>
-          <w:color w:val="000000"/>
-          <w:kern w:val="0"/>
-        </w:rPr>
-        <w:t>;</w:t>
-      </w:r>
-      <w:r>
-        <w:rPr>
-          <w:rFonts w:cs="Arial"/>
-          <w:color w:val="000000"/>
-          <w:kern w:val="0"/>
-        </w:rPr>
-        <w:t>【无】调谐器</w:t>
-      </w:r>
-      <w:r>
-        <w:rPr>
-          <w:rFonts w:cs="Arial"/>
-          <w:color w:val="000000"/>
-          <w:kern w:val="0"/>
-        </w:rPr>
-        <w:t xml:space="preserve"> </w:t>
-      </w:r>
-    </w:p>
-    <w:p>
-      <w:pPr>
-        <w:rPr>
-          <w:rFonts w:cs="Arial"/>
-          <w:color w:val="000000"/>
-          <w:kern w:val="0"/>
-        </w:rPr>
-      </w:pPr>
-      <w:r>
-        <w:rPr>
-          <w:rFonts w:cs="Arial"/>
-          <w:color w:val="666666"/>
-          <w:kern w:val="0"/>
-        </w:rPr>
-        <w:t>[</w:t>
-      </w:r>
-      <w:r>
-        <w:rPr>
-          <w:rFonts w:cs="Arial"/>
-          <w:color w:val="666666"/>
-          <w:kern w:val="0"/>
-        </w:rPr>
-        <w:t>网络释义</w:t>
-      </w:r>
-      <w:r>
-        <w:rPr>
-          <w:rFonts w:cs="Arial"/>
-          <w:color w:val="666666"/>
-          <w:kern w:val="0"/>
-        </w:rPr>
-        <w:t>]</w:t>
-      </w:r>
-      <w:r>
-        <w:rPr>
-          <w:rFonts w:cs="Arial"/>
-          <w:color w:val="000000"/>
-          <w:kern w:val="0"/>
-        </w:rPr>
-        <w:t xml:space="preserve"> </w:t>
-      </w:r>
-    </w:p>
-    <w:p>
-      <w:pPr>
-        <w:rPr>
-          <w:rFonts w:cs="Arial"/>
-          <w:color w:val="000000"/>
-          <w:kern w:val="0"/>
-        </w:rPr>
-      </w:pPr>
-      <w:r>
-        <w:rPr>
-          <w:rFonts w:cs="Arial"/>
-          <w:color w:val="CC0000"/>
-          <w:kern w:val="0"/>
-        </w:rPr>
-        <w:t>tuner</w:t>
-      </w:r>
-      <w:r>
-        <w:rPr>
-          <w:rFonts w:cs="Arial"/>
-          <w:color w:val="000000"/>
-          <w:kern w:val="0"/>
-        </w:rPr>
-        <w:t xml:space="preserve"> 1.</w:t>
-      </w:r>
-      <w:r>
-        <w:rPr>
-          <w:rFonts w:cs="Arial"/>
-          <w:color w:val="000000"/>
-          <w:kern w:val="0"/>
-        </w:rPr>
-        <w:t>调谐器，调整器</w:t>
-      </w:r>
-      <w:r>
-        <w:rPr>
-          <w:rFonts w:cs="Arial"/>
-          <w:color w:val="000000"/>
-          <w:kern w:val="0"/>
-        </w:rPr>
-        <w:t xml:space="preserve"> 2.</w:t>
-      </w:r>
-      <w:r>
-        <w:rPr>
-          <w:rFonts w:cs="Arial"/>
-          <w:color w:val="000000"/>
-          <w:kern w:val="0"/>
-        </w:rPr>
-        <w:t>党器</w:t>
-      </w:r>
-      <w:r>
-        <w:rPr>
-          <w:rFonts w:cs="Arial"/>
-          <w:color w:val="000000"/>
-          <w:kern w:val="0"/>
-        </w:rPr>
-        <w:t xml:space="preserve"> 3.</w:t>
-      </w:r>
-      <w:r>
-        <w:rPr>
-          <w:rFonts w:cs="Arial"/>
-          <w:color w:val="000000"/>
-          <w:kern w:val="0"/>
-        </w:rPr>
-        <w:t>调谐器，调谐设备</w:t>
-      </w:r>
-      <w:r>
-        <w:rPr>
-          <w:rFonts w:cs="Arial"/>
-          <w:color w:val="000000"/>
-          <w:kern w:val="0"/>
-        </w:rPr>
-        <w:t xml:space="preserve"> 4.</w:t>
-      </w:r>
-      <w:r>
-        <w:rPr>
-          <w:rFonts w:cs="Arial"/>
-          <w:color w:val="000000"/>
-          <w:kern w:val="0"/>
-        </w:rPr>
-        <w:t>调频器</w:t>
-      </w:r>
-      <w:r>
-        <w:rPr>
-          <w:rFonts w:cs="Arial"/>
-          <w:color w:val="000000"/>
-          <w:kern w:val="0"/>
-        </w:rPr>
-        <w:t xml:space="preserve"> </w:t>
-      </w:r>
-      <w:r>
-        <w:rPr>
-          <w:rFonts w:cs="Arial"/>
-          <w:color w:val="CC0000"/>
-          <w:kern w:val="0"/>
-        </w:rPr>
-        <w:t>TUNER</w:t>
-      </w:r>
-      <w:r>
-        <w:rPr>
-          <w:rFonts w:cs="Arial"/>
-          <w:color w:val="000000"/>
-          <w:kern w:val="0"/>
-        </w:rPr>
-        <w:t xml:space="preserve"> 1.</w:t>
-      </w:r>
-      <w:r>
-        <w:rPr>
-          <w:rFonts w:cs="Arial"/>
-          <w:color w:val="000000"/>
-          <w:kern w:val="0"/>
-        </w:rPr>
-        <w:t>调谐器</w:t>
-      </w:r>
-      <w:r>
-        <w:rPr>
-          <w:rFonts w:cs="Arial"/>
-          <w:color w:val="000000"/>
-          <w:kern w:val="0"/>
-        </w:rPr>
-        <w:t>;</w:t>
-      </w:r>
-      <w:r>
-        <w:rPr>
-          <w:rFonts w:cs="Arial"/>
-          <w:color w:val="000000"/>
-          <w:kern w:val="0"/>
-        </w:rPr>
-        <w:t>高频头</w:t>
-      </w:r>
-      <w:r>
-        <w:rPr>
-          <w:rFonts w:cs="Arial"/>
-          <w:color w:val="000000"/>
-          <w:kern w:val="0"/>
-        </w:rPr>
-        <w:t xml:space="preserve"> </w:t>
-      </w:r>
-      <w:r>
-        <w:rPr>
-          <w:rFonts w:cs="Arial"/>
-          <w:color w:val="CC0000"/>
-          <w:kern w:val="0"/>
-        </w:rPr>
-        <w:t>Tuner</w:t>
-      </w:r>
-      <w:r>
-        <w:rPr>
-          <w:rFonts w:cs="Arial"/>
-          <w:color w:val="000000"/>
-          <w:kern w:val="0"/>
-        </w:rPr>
-        <w:t xml:space="preserve"> 1.</w:t>
-      </w:r>
-      <w:r>
-        <w:rPr>
-          <w:rFonts w:cs="Arial"/>
-          <w:color w:val="000000"/>
-          <w:kern w:val="0"/>
-        </w:rPr>
-        <w:t>频道调谐器</w:t>
-      </w:r>
-      <w:r>
-        <w:rPr>
-          <w:rFonts w:cs="Arial"/>
-          <w:color w:val="000000"/>
-          <w:kern w:val="0"/>
-        </w:rPr>
-        <w:t xml:space="preserve"> </w:t>
-      </w:r>
-    </w:p>
-    <w:p>
-      <w:pPr>
-        <w:rPr>
-          <w:rFonts w:cs="Arial"/>
-          <w:color w:val="000000"/>
-          <w:kern w:val="0"/>
-        </w:rPr>
-      </w:pPr>
-    </w:p>
-    <w:p>
-      <w:pPr>
-        <w:pStyle w:val="3"/>
-        <w:rPr>
-          <w:rStyle w:val="2Char"/>
-          <w:rFonts w:ascii="宋体" w:eastAsia="宋体" w:hAnsi="宋体" w:cs="宋体"/>
-          <w:b/>
-          <w:bCs/>
-          <w:sz w:val="21"/>
-          <w:szCs w:val="21"/>
-          <w:u w:val="single"/>
-        </w:rPr>
-      </w:pPr>
-      <w:r>
-        <w:rPr>
-          <w:rStyle w:val="2Char"/>
-          <w:rFonts w:ascii="宋体" w:eastAsia="宋体" w:hAnsi="宋体" w:cs="宋体" w:hint="eastAsia"/>
-          <w:b/>
-          <w:bCs/>
-          <w:sz w:val="21"/>
-          <w:szCs w:val="21"/>
-          <w:u w:val="single"/>
-        </w:rPr>
-        <w:t>I2C</w:t>
-      </w:r>
-    </w:p>
-    <w:p>
-      <w:pPr>
-        <w:rPr>
-          <w:rFonts w:cs="Arial"/>
-          <w:color w:val="000000"/>
-          <w:kern w:val="0"/>
-        </w:rPr>
-      </w:pPr>
-      <w:r>
-        <w:rPr>
-          <w:rFonts w:cs="Arial" w:hint="eastAsia"/>
-          <w:color w:val="000000"/>
-          <w:kern w:val="0"/>
-        </w:rPr>
-        <w:t>（</w:t>
-      </w:r>
-      <w:r>
-        <w:rPr>
-          <w:rFonts w:cs="Arial" w:hint="eastAsia"/>
-          <w:color w:val="000000"/>
-          <w:kern w:val="0"/>
-        </w:rPr>
-        <w:t>Inter</w:t>
-      </w:r>
-      <w:r>
-        <w:rPr>
-          <w:rFonts w:cs="Arial" w:hint="eastAsia"/>
-          <w:color w:val="000000"/>
-          <w:kern w:val="0"/>
-        </w:rPr>
-        <w:t>－</w:t>
-      </w:r>
-      <w:r>
-        <w:rPr>
-          <w:rFonts w:cs="Arial" w:hint="eastAsia"/>
-          <w:color w:val="000000"/>
-          <w:kern w:val="0"/>
-        </w:rPr>
-        <w:t>Integrated Circuit</w:t>
-      </w:r>
-      <w:r>
-        <w:rPr>
-          <w:rFonts w:cs="Arial" w:hint="eastAsia"/>
-          <w:color w:val="000000"/>
-          <w:kern w:val="0"/>
-        </w:rPr>
-        <w:t>）总线是由</w:t>
-      </w:r>
-      <w:r>
-        <w:rPr>
-          <w:rFonts w:cs="Arial" w:hint="eastAsia"/>
-          <w:color w:val="000000"/>
-          <w:kern w:val="0"/>
-        </w:rPr>
-        <w:t>PHILIPS</w:t>
-      </w:r>
-      <w:r>
-        <w:rPr>
-          <w:rFonts w:cs="Arial" w:hint="eastAsia"/>
-          <w:color w:val="000000"/>
-          <w:kern w:val="0"/>
-        </w:rPr>
-        <w:t>公司开发的两线式串行总线，用于连接微控制器及其外围设备。是微电子通信控制领域广泛采用的一种总线标准。</w:t>
-      </w:r>
-    </w:p>
-    <w:p>
-      <w:pPr>
-        <w:rPr>
-          <w:rFonts w:cs="Arial"/>
-          <w:color w:val="000000"/>
-          <w:kern w:val="0"/>
-        </w:rPr>
-      </w:pPr>
-    </w:p>
-    <w:p>
-      <w:pPr>
-        <w:pStyle w:val="3"/>
-        <w:rPr>
-          <w:rStyle w:val="2Char"/>
-          <w:rFonts w:ascii="宋体" w:eastAsia="宋体" w:hAnsi="宋体" w:cs="宋体"/>
-          <w:b/>
-          <w:bCs/>
-          <w:sz w:val="21"/>
-          <w:szCs w:val="21"/>
-          <w:u w:val="single"/>
-        </w:rPr>
-      </w:pPr>
-      <w:r>
-        <w:rPr>
-          <w:rStyle w:val="2Char"/>
-          <w:rFonts w:ascii="宋体" w:eastAsia="宋体" w:hAnsi="宋体" w:cs="宋体"/>
-          <w:b/>
-          <w:bCs/>
-          <w:sz w:val="21"/>
-          <w:szCs w:val="21"/>
-          <w:u w:val="single"/>
-        </w:rPr>
-        <w:t>bypass ['ba</w:t>
-      </w:r>
-      <w:r>
-        <w:rPr>
-          <w:rStyle w:val="2Char"/>
-          <w:rFonts w:ascii="宋体" w:eastAsia="宋体" w:hAnsi="宋体" w:cs="宋体" w:hint="eastAsia"/>
-          <w:b/>
-          <w:bCs/>
-          <w:sz w:val="21"/>
-          <w:szCs w:val="21"/>
-          <w:u w:val="single"/>
-        </w:rPr>
-        <w:t>ɪ</w:t>
-      </w:r>
-      <w:r>
-        <w:rPr>
-          <w:rStyle w:val="2Char"/>
-          <w:rFonts w:ascii="宋体" w:eastAsia="宋体" w:hAnsi="宋体" w:cs="宋体"/>
-          <w:b/>
-          <w:bCs/>
-          <w:sz w:val="21"/>
-          <w:szCs w:val="21"/>
-          <w:u w:val="single"/>
-        </w:rPr>
-        <w:t xml:space="preserve">,pæs]  </w:t>
-      </w:r>
-    </w:p>
-    <w:p>
-      <w:pPr>
-        <w:rPr>
-          <w:rFonts w:cs="Arial"/>
-          <w:color w:val="000000"/>
-          <w:kern w:val="0"/>
-        </w:rPr>
-      </w:pPr>
-      <w:r>
-        <w:rPr>
-          <w:rFonts w:cs="Arial"/>
-          <w:color w:val="000000"/>
-          <w:kern w:val="0"/>
-        </w:rPr>
-        <w:t>[</w:t>
-      </w:r>
-      <w:r>
-        <w:rPr>
-          <w:rFonts w:cs="Arial"/>
-          <w:color w:val="000000"/>
-          <w:kern w:val="0"/>
-        </w:rPr>
-        <w:t>词典释义</w:t>
-      </w:r>
-      <w:r>
-        <w:rPr>
-          <w:rFonts w:cs="Arial"/>
-          <w:color w:val="000000"/>
-          <w:kern w:val="0"/>
-        </w:rPr>
-        <w:t xml:space="preserve">] </w:t>
-      </w:r>
-    </w:p>
-    <w:p>
-      <w:pPr>
-        <w:rPr>
-          <w:rFonts w:cs="Arial"/>
-          <w:color w:val="000000"/>
-          <w:kern w:val="0"/>
-        </w:rPr>
-      </w:pPr>
-      <w:r>
-        <w:rPr>
-          <w:rFonts w:cs="Arial"/>
-          <w:color w:val="000000"/>
-          <w:kern w:val="0"/>
-        </w:rPr>
-        <w:t xml:space="preserve">n. 1. </w:t>
-      </w:r>
-      <w:r>
-        <w:rPr>
-          <w:rFonts w:cs="Arial"/>
-          <w:color w:val="000000"/>
-          <w:kern w:val="0"/>
-        </w:rPr>
-        <w:t>旁道</w:t>
-      </w:r>
-      <w:r>
-        <w:rPr>
-          <w:rFonts w:cs="Arial"/>
-          <w:color w:val="000000"/>
-          <w:kern w:val="0"/>
-        </w:rPr>
-        <w:t>,</w:t>
-      </w:r>
-      <w:r>
-        <w:rPr>
-          <w:rFonts w:cs="Arial"/>
-          <w:color w:val="000000"/>
-          <w:kern w:val="0"/>
-        </w:rPr>
-        <w:t>旁路</w:t>
-      </w:r>
-      <w:r>
-        <w:rPr>
-          <w:rFonts w:cs="Arial"/>
-          <w:color w:val="000000"/>
-          <w:kern w:val="0"/>
-        </w:rPr>
-        <w:t xml:space="preserve"> 2. </w:t>
-      </w:r>
-      <w:r>
-        <w:rPr>
-          <w:rFonts w:cs="Arial"/>
-          <w:color w:val="000000"/>
-          <w:kern w:val="0"/>
-        </w:rPr>
-        <w:t>【机】旁通管</w:t>
-      </w:r>
-      <w:r>
-        <w:rPr>
-          <w:rFonts w:cs="Arial"/>
-          <w:color w:val="000000"/>
-          <w:kern w:val="0"/>
-        </w:rPr>
-        <w:t xml:space="preserve"> 3. </w:t>
-      </w:r>
-      <w:r>
-        <w:rPr>
-          <w:rFonts w:cs="Arial"/>
-          <w:color w:val="000000"/>
-          <w:kern w:val="0"/>
-        </w:rPr>
-        <w:t>【医】分流术</w:t>
-      </w:r>
-      <w:r>
-        <w:rPr>
-          <w:rFonts w:cs="Arial"/>
-          <w:color w:val="000000"/>
-          <w:kern w:val="0"/>
-        </w:rPr>
-        <w:t xml:space="preserve"> </w:t>
-      </w:r>
-    </w:p>
-    <w:p>
-      <w:pPr>
-        <w:rPr>
-          <w:rFonts w:cs="Arial"/>
-          <w:color w:val="000000"/>
-          <w:kern w:val="0"/>
-        </w:rPr>
-      </w:pPr>
-      <w:r>
-        <w:rPr>
-          <w:rFonts w:cs="Arial"/>
-          <w:color w:val="000000"/>
-          <w:kern w:val="0"/>
-        </w:rPr>
-        <w:t xml:space="preserve">vt. 1. </w:t>
-      </w:r>
-      <w:r>
-        <w:rPr>
-          <w:rFonts w:cs="Arial"/>
-          <w:color w:val="000000"/>
-          <w:kern w:val="0"/>
-        </w:rPr>
-        <w:t>绕过</w:t>
-      </w:r>
-      <w:r>
-        <w:rPr>
-          <w:rFonts w:cs="Arial"/>
-          <w:color w:val="000000"/>
-          <w:kern w:val="0"/>
-        </w:rPr>
-        <w:t>,</w:t>
-      </w:r>
-      <w:r>
-        <w:rPr>
-          <w:rFonts w:cs="Arial"/>
-          <w:color w:val="000000"/>
-          <w:kern w:val="0"/>
-        </w:rPr>
-        <w:t>绕走</w:t>
-      </w:r>
-      <w:r>
-        <w:rPr>
-          <w:rFonts w:cs="Arial"/>
-          <w:color w:val="000000"/>
-          <w:kern w:val="0"/>
-        </w:rPr>
-        <w:t xml:space="preserve"> 2. </w:t>
-      </w:r>
-      <w:r>
-        <w:rPr>
-          <w:rFonts w:cs="Arial"/>
-          <w:color w:val="000000"/>
-          <w:kern w:val="0"/>
-        </w:rPr>
-        <w:t>加设旁道</w:t>
-      </w:r>
-      <w:r>
-        <w:rPr>
-          <w:rFonts w:cs="Arial"/>
-          <w:color w:val="000000"/>
-          <w:kern w:val="0"/>
-        </w:rPr>
-        <w:t>(</w:t>
-      </w:r>
-      <w:r>
-        <w:rPr>
-          <w:rFonts w:cs="Arial"/>
-          <w:color w:val="000000"/>
-          <w:kern w:val="0"/>
-        </w:rPr>
-        <w:t>旁管</w:t>
-      </w:r>
-      <w:r>
-        <w:rPr>
-          <w:rFonts w:cs="Arial"/>
-          <w:color w:val="000000"/>
-          <w:kern w:val="0"/>
-        </w:rPr>
-        <w:t xml:space="preserve">) 3. </w:t>
-      </w:r>
-      <w:r>
-        <w:rPr>
-          <w:rFonts w:cs="Arial"/>
-          <w:color w:val="000000"/>
-          <w:kern w:val="0"/>
-        </w:rPr>
-        <w:t>越过</w:t>
-      </w:r>
-      <w:r>
-        <w:rPr>
-          <w:rFonts w:cs="Arial"/>
-          <w:color w:val="000000"/>
-          <w:kern w:val="0"/>
-        </w:rPr>
-        <w:t>;</w:t>
-      </w:r>
-      <w:r>
-        <w:rPr>
-          <w:rFonts w:cs="Arial"/>
-          <w:color w:val="000000"/>
-          <w:kern w:val="0"/>
-        </w:rPr>
-        <w:t>置</w:t>
-      </w:r>
-      <w:r>
-        <w:rPr>
-          <w:rFonts w:cs="Arial"/>
-          <w:color w:val="000000"/>
-          <w:kern w:val="0"/>
-        </w:rPr>
-        <w:t>...</w:t>
-      </w:r>
-      <w:r>
-        <w:rPr>
-          <w:rFonts w:cs="Arial"/>
-          <w:color w:val="000000"/>
-          <w:kern w:val="0"/>
-        </w:rPr>
-        <w:t>于不顾</w:t>
-      </w:r>
-      <w:r>
-        <w:rPr>
-          <w:rFonts w:cs="Arial"/>
-          <w:color w:val="000000"/>
-          <w:kern w:val="0"/>
-        </w:rPr>
-        <w:t xml:space="preserve"> </w:t>
-      </w:r>
-    </w:p>
-    <w:p>
-      <w:pPr>
-        <w:rPr>
-          <w:rFonts w:cs="Arial"/>
-          <w:color w:val="000000"/>
-          <w:kern w:val="0"/>
-        </w:rPr>
-      </w:pPr>
-      <w:r>
-        <w:rPr>
-          <w:rFonts w:cs="Arial"/>
-          <w:color w:val="000000"/>
-          <w:kern w:val="0"/>
-        </w:rPr>
-        <w:t>[</w:t>
-      </w:r>
-      <w:r>
-        <w:rPr>
-          <w:rFonts w:cs="Arial"/>
-          <w:color w:val="000000"/>
-          <w:kern w:val="0"/>
-        </w:rPr>
-        <w:t>网络释义</w:t>
-      </w:r>
-      <w:r>
-        <w:rPr>
-          <w:rFonts w:cs="Arial"/>
-          <w:color w:val="000000"/>
-          <w:kern w:val="0"/>
-        </w:rPr>
-        <w:t xml:space="preserve">] </w:t>
-      </w:r>
-    </w:p>
-    <w:p>
-      <w:pPr>
-        <w:rPr>
-          <w:rFonts w:cs="Arial"/>
-          <w:color w:val="000000"/>
-          <w:kern w:val="0"/>
-        </w:rPr>
-      </w:pPr>
-      <w:r>
-        <w:rPr>
-          <w:rFonts w:cs="Arial"/>
-          <w:color w:val="CC0000"/>
-          <w:kern w:val="0"/>
-        </w:rPr>
-        <w:t>bypass</w:t>
-      </w:r>
-      <w:r>
-        <w:rPr>
-          <w:rFonts w:cs="Arial"/>
-          <w:color w:val="000000"/>
-          <w:kern w:val="0"/>
-        </w:rPr>
-        <w:t xml:space="preserve"> 1.</w:t>
-      </w:r>
-      <w:r>
-        <w:rPr>
-          <w:rFonts w:cs="Arial"/>
-          <w:color w:val="000000"/>
-          <w:kern w:val="0"/>
-        </w:rPr>
-        <w:t>旁通管</w:t>
-      </w:r>
-      <w:r>
-        <w:rPr>
-          <w:rFonts w:cs="Arial"/>
-          <w:color w:val="000000"/>
-          <w:kern w:val="0"/>
-        </w:rPr>
-        <w:t xml:space="preserve"> </w:t>
-      </w:r>
-      <w:r>
-        <w:rPr>
-          <w:rFonts w:cs="宋体" w:hint="eastAsia"/>
-          <w:color w:val="000000"/>
-          <w:kern w:val="0"/>
-        </w:rPr>
-        <w:t>②</w:t>
-      </w:r>
-      <w:r>
-        <w:rPr>
-          <w:rFonts w:cs="Arial"/>
-          <w:color w:val="000000"/>
-          <w:kern w:val="0"/>
-        </w:rPr>
-        <w:t>旁路</w:t>
-      </w:r>
-      <w:r>
-        <w:rPr>
-          <w:rFonts w:cs="Arial"/>
-          <w:color w:val="000000"/>
-          <w:kern w:val="0"/>
-        </w:rPr>
-        <w:t xml:space="preserve"> 2.</w:t>
-      </w:r>
-      <w:r>
-        <w:rPr>
-          <w:rFonts w:cs="Arial"/>
-          <w:color w:val="000000"/>
-          <w:kern w:val="0"/>
-        </w:rPr>
-        <w:t>绕道；支管；旁通管</w:t>
-      </w:r>
-      <w:r>
-        <w:rPr>
-          <w:rFonts w:cs="Arial"/>
-          <w:color w:val="000000"/>
-          <w:kern w:val="0"/>
-        </w:rPr>
-        <w:t xml:space="preserve"> 3.</w:t>
-      </w:r>
-      <w:r>
-        <w:rPr>
-          <w:rFonts w:cs="Arial"/>
-          <w:color w:val="000000"/>
-          <w:kern w:val="0"/>
-        </w:rPr>
-        <w:t>规避，绕过</w:t>
-      </w:r>
-      <w:r>
-        <w:rPr>
-          <w:rFonts w:cs="Arial"/>
-          <w:color w:val="000000"/>
-          <w:kern w:val="0"/>
-        </w:rPr>
-        <w:t xml:space="preserve"> 4.</w:t>
-      </w:r>
-      <w:r>
-        <w:rPr>
-          <w:rFonts w:cs="Arial"/>
-          <w:color w:val="000000"/>
-          <w:kern w:val="0"/>
-        </w:rPr>
-        <w:t>分路器</w:t>
-      </w:r>
-      <w:r>
-        <w:rPr>
-          <w:rFonts w:cs="Arial"/>
-          <w:color w:val="000000"/>
-          <w:kern w:val="0"/>
-        </w:rPr>
-        <w:t xml:space="preserve"> 5.</w:t>
-      </w:r>
-      <w:r>
-        <w:rPr>
-          <w:rFonts w:cs="Arial"/>
-          <w:color w:val="000000"/>
-          <w:kern w:val="0"/>
-        </w:rPr>
-        <w:t>绕行公路</w:t>
-      </w:r>
-      <w:r>
-        <w:rPr>
-          <w:rFonts w:cs="Arial"/>
-          <w:color w:val="000000"/>
-          <w:kern w:val="0"/>
-        </w:rPr>
-        <w:t xml:space="preserve"> 6.</w:t>
-      </w:r>
-      <w:r>
-        <w:rPr>
-          <w:rFonts w:cs="Arial"/>
-          <w:color w:val="000000"/>
-          <w:kern w:val="0"/>
-        </w:rPr>
-        <w:t>迂回路</w:t>
-      </w:r>
-      <w:r>
-        <w:rPr>
-          <w:rFonts w:cs="Arial"/>
-          <w:color w:val="000000"/>
-          <w:kern w:val="0"/>
-        </w:rPr>
-        <w:t xml:space="preserve"> 7.</w:t>
-      </w:r>
-      <w:r>
-        <w:rPr>
-          <w:rFonts w:cs="Arial"/>
-          <w:color w:val="000000"/>
-          <w:kern w:val="0"/>
-        </w:rPr>
-        <w:t>直驶</w:t>
-      </w:r>
-      <w:r>
-        <w:rPr>
-          <w:rFonts w:cs="Arial"/>
-          <w:color w:val="000000"/>
-          <w:kern w:val="0"/>
-        </w:rPr>
-        <w:t xml:space="preserve"> </w:t>
-      </w:r>
-      <w:r>
-        <w:rPr>
-          <w:rFonts w:cs="Arial"/>
-          <w:color w:val="CC0000"/>
-          <w:kern w:val="0"/>
-        </w:rPr>
-        <w:t>BYPASS</w:t>
-      </w:r>
-      <w:r>
-        <w:rPr>
-          <w:rFonts w:cs="Arial"/>
-          <w:color w:val="000000"/>
-          <w:kern w:val="0"/>
-        </w:rPr>
-        <w:t xml:space="preserve"> 1.</w:t>
-      </w:r>
-      <w:r>
-        <w:rPr>
-          <w:rFonts w:cs="Arial"/>
-          <w:color w:val="000000"/>
-          <w:kern w:val="0"/>
-        </w:rPr>
-        <w:t>旁通</w:t>
-      </w:r>
-      <w:r>
-        <w:rPr>
-          <w:rFonts w:cs="Arial"/>
-          <w:color w:val="000000"/>
-          <w:kern w:val="0"/>
-        </w:rPr>
-        <w:t>/</w:t>
-      </w:r>
-      <w:r>
-        <w:rPr>
-          <w:rFonts w:cs="Arial"/>
-          <w:color w:val="000000"/>
-          <w:kern w:val="0"/>
-        </w:rPr>
-        <w:t>直通</w:t>
-      </w:r>
-      <w:r>
-        <w:rPr>
-          <w:rFonts w:cs="Arial"/>
-          <w:color w:val="000000"/>
-          <w:kern w:val="0"/>
-        </w:rPr>
-        <w:t xml:space="preserve"> </w:t>
-      </w:r>
-      <w:r>
-        <w:rPr>
-          <w:rFonts w:cs="Arial"/>
-          <w:color w:val="CC0000"/>
-          <w:kern w:val="0"/>
-        </w:rPr>
-        <w:t>Bypass</w:t>
-      </w:r>
-      <w:r>
-        <w:rPr>
-          <w:rFonts w:cs="Arial"/>
-          <w:color w:val="000000"/>
-          <w:kern w:val="0"/>
-        </w:rPr>
-        <w:t xml:space="preserve"> 1.</w:t>
-      </w:r>
-      <w:r>
-        <w:rPr>
-          <w:rFonts w:cs="Arial"/>
-          <w:color w:val="000000"/>
-          <w:kern w:val="0"/>
-        </w:rPr>
-        <w:t>旁路</w:t>
-      </w:r>
-      <w:r>
-        <w:rPr>
-          <w:rFonts w:cs="Arial"/>
-          <w:color w:val="000000"/>
-          <w:kern w:val="0"/>
-        </w:rPr>
-        <w:t xml:space="preserve"> </w:t>
-      </w:r>
-    </w:p>
-    <w:p/>
-    <w:p>
-      <w:pPr>
-        <w:pStyle w:val="3"/>
-        <w:rPr>
-          <w:rStyle w:val="2Char"/>
-          <w:rFonts w:ascii="宋体" w:eastAsia="宋体" w:hAnsi="宋体" w:cs="宋体"/>
-          <w:b/>
-          <w:bCs/>
-          <w:sz w:val="21"/>
-          <w:szCs w:val="21"/>
-          <w:u w:val="single"/>
-        </w:rPr>
-      </w:pPr>
-      <w:r>
-        <w:rPr>
-          <w:rStyle w:val="2Char"/>
-          <w:rFonts w:ascii="宋体" w:eastAsia="宋体" w:hAnsi="宋体" w:cs="宋体" w:hint="eastAsia"/>
-          <w:b/>
-          <w:bCs/>
-          <w:sz w:val="21"/>
-          <w:szCs w:val="21"/>
-          <w:u w:val="single"/>
-        </w:rPr>
+          <w:bCs/>
+          <w:sz w:val="21"/>
+          <w:szCs w:val="21"/>
+          <w:u w:val="single"/>
+        </w:rPr>
+        <w:lastRenderedPageBreak/>
         <w:t>demode</w:t>
       </w:r>
+      <w:proofErr w:type="gramEnd"/>
     </w:p>
     <w:p>
       <w:pPr>
@@ -1670,12 +1825,21 @@
           <w:color w:val="000000"/>
         </w:rPr>
       </w:pPr>
-      <w:r>
-        <w:rPr>
-          <w:rFonts w:cs="Arial"/>
-          <w:color w:val="000000"/>
-        </w:rPr>
-        <w:t xml:space="preserve">vt. 1. </w:t>
+      <w:proofErr w:type="gramStart"/>
+      <w:r>
+        <w:rPr>
+          <w:rFonts w:cs="Arial"/>
+          <w:color w:val="000000"/>
+        </w:rPr>
+        <w:t>vt</w:t>
+      </w:r>
+      <w:proofErr w:type="gramEnd"/>
+      <w:r>
+        <w:rPr>
+          <w:rFonts w:cs="Arial"/>
+          <w:color w:val="000000"/>
+        </w:rPr>
+        <w:t xml:space="preserve">. 1. </w:t>
       </w:r>
       <w:r>
         <w:rPr>
@@ -1985,6 +2149,7 @@
           <w:u w:val="single"/>
         </w:rPr>
       </w:pPr>
+      <w:proofErr w:type="gramStart"/>
       <w:r>
         <w:rPr>
           <w:rStyle w:val="2Char"/>
@@ -1997,6 +2162,7 @@
         </w:rPr>
         <w:t>pn</w:t>
       </w:r>
+      <w:proofErr w:type="gramEnd"/>
     </w:p>
     <w:p>
       <w:r>
@@ -2405,7 +2571,7 @@
         </w:rPr>
         <w:t>是数字信号的一种调制方式，在调制过程中，同时以载波信号的幅度和相位来代表不同的数字比特编码，把多进制与正交载波技术结合起来，进一步提高频带利用率。调制方式通常有</w:t>
       </w:r>
-      <w:hyperlink r:id="rId9" w:tgtFrame="_blank" w:tooltip="二进制" w:history="1">
+      <w:hyperlink r:id="rId13" w:tgtFrame="_blank" w:tooltip="二进制" w:history="1">
         <w:r>
           <w:rPr>
             <w:rStyle w:val="a3"/>
@@ -2443,7 +2609,7 @@
         </w:rPr>
         <w:t>）、</w:t>
       </w:r>
-      <w:hyperlink r:id="rId10" w:tgtFrame="_blank" w:tooltip="四进制" w:history="1">
+      <w:hyperlink r:id="rId14" w:tgtFrame="_blank" w:tooltip="四进制" w:history="1">
         <w:r>
           <w:rPr>
             <w:rStyle w:val="a3"/>
@@ -2481,7 +2647,7 @@
         </w:rPr>
         <w:t>）、</w:t>
       </w:r>
-      <w:hyperlink r:id="rId11" w:tgtFrame="_blank" w:tooltip="八进制" w:history="1">
+      <w:hyperlink r:id="rId15" w:tgtFrame="_blank" w:tooltip="八进制" w:history="1">
         <w:r>
           <w:rPr>
             <w:rStyle w:val="a3"/>
@@ -2790,12 +2956,21 @@
           <w:color w:val="000000"/>
         </w:rPr>
       </w:pPr>
-      <w:r>
-        <w:rPr>
-          <w:rFonts w:cs="Arial"/>
-          <w:color w:val="000000"/>
-        </w:rPr>
-        <w:t xml:space="preserve">vt. 1. </w:t>
+      <w:proofErr w:type="gramStart"/>
+      <w:r>
+        <w:rPr>
+          <w:rFonts w:cs="Arial"/>
+          <w:color w:val="000000"/>
+        </w:rPr>
+        <w:t>vt</w:t>
+      </w:r>
+      <w:proofErr w:type="gramEnd"/>
+      <w:r>
+        <w:rPr>
+          <w:rFonts w:cs="Arial"/>
+          <w:color w:val="000000"/>
+        </w:rPr>
+        <w:t xml:space="preserve">. 1. </w:t>
       </w:r>
       <w:r>
         <w:rPr>
@@ -3236,6 +3411,7 @@
           <w:rFonts w:cs="Arial"/>
           <w:color w:val="000000"/>
         </w:rPr>
+        <w:lastRenderedPageBreak/>
         <w:t xml:space="preserve">n. 1. </w:t>
       </w:r>
       <w:r>
@@ -3344,12 +3520,21 @@
           <w:color w:val="000000"/>
         </w:rPr>
       </w:pPr>
-      <w:r>
-        <w:rPr>
-          <w:rFonts w:cs="Arial"/>
-          <w:color w:val="000000"/>
-        </w:rPr>
-        <w:t xml:space="preserve">vt. 1. </w:t>
+      <w:proofErr w:type="gramStart"/>
+      <w:r>
+        <w:rPr>
+          <w:rFonts w:cs="Arial"/>
+          <w:color w:val="000000"/>
+        </w:rPr>
+        <w:t>vt</w:t>
+      </w:r>
+      <w:proofErr w:type="gramEnd"/>
+      <w:r>
+        <w:rPr>
+          <w:rFonts w:cs="Arial"/>
+          <w:color w:val="000000"/>
+        </w:rPr>
+        <w:t xml:space="preserve">. 1. </w:t>
       </w:r>
       <w:r>
         <w:rPr>
@@ -3448,7 +3633,6 @@
           <w:rFonts w:cs="Arial"/>
           <w:color w:val="000000"/>
         </w:rPr>
-        <w:lastRenderedPageBreak/>
         <w:t xml:space="preserve">vi. 1. </w:t>
       </w:r>
       <w:r>
@@ -3617,6 +3801,7 @@
           <w:u w:val="single"/>
         </w:rPr>
       </w:pPr>
+      <w:proofErr w:type="gramStart"/>
       <w:r>
         <w:rPr>
           <w:rStyle w:val="2Char"/>
@@ -3627,7 +3812,20 @@
           <w:szCs w:val="21"/>
           <w:u w:val="single"/>
         </w:rPr>
-        <w:t xml:space="preserve">interface ['ɪntɚ,fes]  </w:t>
+        <w:t>interface</w:t>
+      </w:r>
+      <w:proofErr w:type="gramEnd"/>
+      <w:r>
+        <w:rPr>
+          <w:rStyle w:val="2Char"/>
+          <w:rFonts w:ascii="宋体" w:eastAsia="宋体" w:hAnsi="宋体" w:cs="宋体"/>
+          <w:b/>
+          <w:bCs/>
+          <w:sz w:val="21"/>
+          <w:szCs w:val="21"/>
+          <w:u w:val="single"/>
+        </w:rPr>
+        <w:t xml:space="preserve"> ['ɪntɚ,fes]  </w:t>
       </w:r>
     </w:p>
     <w:p>
@@ -4212,6 +4410,7 @@
           <w:u w:val="single"/>
         </w:rPr>
       </w:pPr>
+      <w:proofErr w:type="gramStart"/>
       <w:r>
         <w:rPr>
           <w:rStyle w:val="2Char"/>
@@ -4222,7 +4421,20 @@
           <w:szCs w:val="21"/>
           <w:u w:val="single"/>
         </w:rPr>
-        <w:t xml:space="preserve">valid ['vælɪd]  </w:t>
+        <w:t>valid</w:t>
+      </w:r>
+      <w:proofErr w:type="gramEnd"/>
+      <w:r>
+        <w:rPr>
+          <w:rStyle w:val="2Char"/>
+          <w:rFonts w:ascii="宋体" w:eastAsia="宋体" w:hAnsi="宋体" w:cs="宋体"/>
+          <w:b/>
+          <w:bCs/>
+          <w:sz w:val="21"/>
+          <w:szCs w:val="21"/>
+          <w:u w:val="single"/>
+        </w:rPr>
+        <w:t xml:space="preserve"> ['vælɪd]  </w:t>
       </w:r>
     </w:p>
     <w:p>
@@ -4691,6 +4903,7 @@
           <w:u w:val="single"/>
         </w:rPr>
       </w:pPr>
+      <w:proofErr w:type="gramStart"/>
       <w:r>
         <w:rPr>
           <w:rStyle w:val="2Char"/>
@@ -4701,7 +4914,20 @@
           <w:szCs w:val="21"/>
           <w:u w:val="single"/>
         </w:rPr>
-        <w:t xml:space="preserve">signal detect </w:t>
+        <w:t>signal</w:t>
+      </w:r>
+      <w:proofErr w:type="gramEnd"/>
+      <w:r>
+        <w:rPr>
+          <w:rStyle w:val="2Char"/>
+          <w:rFonts w:ascii="宋体" w:eastAsia="宋体" w:hAnsi="宋体" w:cs="宋体" w:hint="eastAsia"/>
+          <w:b/>
+          <w:bCs/>
+          <w:sz w:val="21"/>
+          <w:szCs w:val="21"/>
+          <w:u w:val="single"/>
+        </w:rPr>
+        <w:t xml:space="preserve"> detect </w:t>
       </w:r>
     </w:p>
     <w:p>
@@ -4917,7 +5143,7 @@
         </w:rPr>
         <w:t>=</w:t>
       </w:r>
-      <w:hyperlink r:id="rId12" w:tgtFrame="_blank" w:history="1">
+      <w:hyperlink r:id="rId16" w:tgtFrame="_blank" w:history="1">
         <w:r>
           <w:rPr>
             <w:rFonts w:ascii="Arial" w:hAnsi="Arial" w:cs="Arial"/>
@@ -6450,7 +6676,7 @@
 </file>
 
 <file path=customXml/itemProps1.xml><?xml version="1.0" encoding="utf-8"?>
-<ds:datastoreItem xmlns:ds="http://schemas.openxmlformats.org/officeDocument/2006/customXml" ds:itemID="{EF9667AB-B191-4C61-9043-5C1C01596224}">
+<ds:datastoreItem xmlns:ds="http://schemas.openxmlformats.org/officeDocument/2006/customXml" ds:itemID="{429E1BCD-B462-4789-B6A0-2E3AC4991F9B}">
   <ds:schemaRefs>
     <ds:schemaRef ds:uri="http://schemas.openxmlformats.org/officeDocument/2006/bibliography"/>
   </ds:schemaRefs>

</xml_diff>